<commit_message>
Update models, dashboard, add policy brief docx
</commit_message>
<xml_diff>
--- a/🇷🇼 Tackling Hidden Hunger.docx
+++ b/🇷🇼 Tackling Hidden Hunger.docx
@@ -5,7 +5,8 @@
     <w:p>
       <w:pPr>
         <w:pStyle w:val="Heading1"/>
-        <w:spacing w:line="360" w:lineRule="auto"/>
+        <w:spacing w:line="276" w:lineRule="auto"/>
+        <w:jc w:val="both"/>
         <w:rPr>
           <w:sz w:val="24"/>
           <w:szCs w:val="24"/>
@@ -29,18 +30,20 @@
     </w:p>
     <w:p>
       <w:pPr>
-        <w:spacing w:line="360" w:lineRule="auto"/>
+        <w:spacing w:line="276" w:lineRule="auto"/>
+        <w:jc w:val="both"/>
       </w:pPr>
       <w:r>
         <w:pict w14:anchorId="4C030900">
-          <v:rect id="_x0000_i1043" style="width:0;height:1.5pt" o:hralign="center" o:hrstd="t" o:hr="t" fillcolor="#a0a0a0" stroked="f"/>
+          <v:rect id="_x0000_i1025" style="width:0;height:1.5pt" o:hralign="center" o:hrstd="t" o:hr="t" fillcolor="#a0a0a0" stroked="f"/>
         </w:pict>
       </w:r>
     </w:p>
     <w:p>
       <w:pPr>
         <w:pStyle w:val="Heading3"/>
-        <w:spacing w:line="360" w:lineRule="auto"/>
+        <w:spacing w:line="276" w:lineRule="auto"/>
+        <w:jc w:val="both"/>
         <w:rPr>
           <w:sz w:val="24"/>
           <w:szCs w:val="24"/>
@@ -65,7 +68,7 @@
     <w:p>
       <w:pPr>
         <w:pStyle w:val="NormalWeb"/>
-        <w:spacing w:line="360" w:lineRule="auto"/>
+        <w:spacing w:line="276" w:lineRule="auto"/>
         <w:jc w:val="both"/>
       </w:pPr>
       <w:r>
@@ -75,7 +78,7 @@
     <w:p>
       <w:pPr>
         <w:pStyle w:val="NormalWeb"/>
-        <w:spacing w:line="360" w:lineRule="auto"/>
+        <w:spacing w:line="276" w:lineRule="auto"/>
         <w:jc w:val="both"/>
       </w:pPr>
       <w:r>
@@ -89,7 +92,7 @@
           <w:ilvl w:val="0"/>
           <w:numId w:val="8"/>
         </w:numPr>
-        <w:spacing w:line="360" w:lineRule="auto"/>
+        <w:spacing w:line="276" w:lineRule="auto"/>
         <w:jc w:val="both"/>
       </w:pPr>
       <w:r>
@@ -103,7 +106,7 @@
           <w:ilvl w:val="0"/>
           <w:numId w:val="8"/>
         </w:numPr>
-        <w:spacing w:line="360" w:lineRule="auto"/>
+        <w:spacing w:line="276" w:lineRule="auto"/>
         <w:jc w:val="both"/>
       </w:pPr>
       <w:r>
@@ -117,7 +120,7 @@
           <w:ilvl w:val="0"/>
           <w:numId w:val="8"/>
         </w:numPr>
-        <w:spacing w:line="360" w:lineRule="auto"/>
+        <w:spacing w:line="276" w:lineRule="auto"/>
         <w:jc w:val="both"/>
       </w:pPr>
       <w:r>
@@ -126,19 +129,8 @@
     </w:p>
     <w:p>
       <w:pPr>
-        <w:spacing w:line="360" w:lineRule="auto"/>
-        <w:jc w:val="both"/>
-      </w:pPr>
-      <w:r>
-        <w:pict w14:anchorId="2B7D2A01">
-          <v:rect id="_x0000_i1044" style="width:0;height:1.5pt" o:hralign="center" o:hrstd="t" o:hr="t" fillcolor="#a0a0a0" stroked="f"/>
-        </w:pict>
-      </w:r>
-    </w:p>
-    <w:p>
-      <w:pPr>
         <w:pStyle w:val="Heading3"/>
-        <w:spacing w:line="360" w:lineRule="auto"/>
+        <w:spacing w:line="276" w:lineRule="auto"/>
         <w:jc w:val="both"/>
         <w:rPr>
           <w:sz w:val="24"/>
@@ -168,11 +160,17 @@
           <w:ilvl w:val="0"/>
           <w:numId w:val="9"/>
         </w:numPr>
-        <w:spacing w:line="360" w:lineRule="auto"/>
-        <w:jc w:val="both"/>
-      </w:pPr>
-      <w:r>
-        <w:t>Generate accurate maps of malnutrition prevalence at district level using the latest available datasets</w:t>
+        <w:spacing w:line="276" w:lineRule="auto"/>
+        <w:jc w:val="both"/>
+      </w:pPr>
+      <w:r>
+        <w:t xml:space="preserve">Generate accurate maps of malnutrition prevalence at district level using the latest </w:t>
+      </w:r>
+      <w:r>
+        <w:t xml:space="preserve">(CFSVA)_2024 </w:t>
+      </w:r>
+      <w:r>
+        <w:t>available datasets</w:t>
       </w:r>
     </w:p>
     <w:p>
@@ -182,7 +180,7 @@
           <w:ilvl w:val="0"/>
           <w:numId w:val="9"/>
         </w:numPr>
-        <w:spacing w:line="360" w:lineRule="auto"/>
+        <w:spacing w:line="276" w:lineRule="auto"/>
         <w:jc w:val="both"/>
       </w:pPr>
       <w:r>
@@ -212,7 +210,7 @@
           <w:ilvl w:val="0"/>
           <w:numId w:val="9"/>
         </w:numPr>
-        <w:spacing w:line="360" w:lineRule="auto"/>
+        <w:spacing w:line="276" w:lineRule="auto"/>
         <w:jc w:val="both"/>
       </w:pPr>
       <w:r>
@@ -221,19 +219,8 @@
     </w:p>
     <w:p>
       <w:pPr>
-        <w:spacing w:line="360" w:lineRule="auto"/>
-        <w:jc w:val="both"/>
-      </w:pPr>
-      <w:r>
-        <w:pict w14:anchorId="7BC13C81">
-          <v:rect id="_x0000_i1045" style="width:0;height:1.5pt" o:hralign="center" o:hrstd="t" o:hr="t" fillcolor="#a0a0a0" stroked="f"/>
-        </w:pict>
-      </w:r>
-    </w:p>
-    <w:p>
-      <w:pPr>
         <w:pStyle w:val="Heading3"/>
-        <w:spacing w:line="360" w:lineRule="auto"/>
+        <w:spacing w:line="276" w:lineRule="auto"/>
         <w:jc w:val="both"/>
         <w:rPr>
           <w:sz w:val="24"/>
@@ -259,7 +246,7 @@
     <w:p>
       <w:pPr>
         <w:pStyle w:val="NormalWeb"/>
-        <w:spacing w:line="360" w:lineRule="auto"/>
+        <w:spacing w:line="276" w:lineRule="auto"/>
         <w:jc w:val="both"/>
       </w:pPr>
       <w:r>
@@ -276,11 +263,10 @@
           <w:ilvl w:val="0"/>
           <w:numId w:val="10"/>
         </w:numPr>
-        <w:spacing w:line="360" w:lineRule="auto"/>
-        <w:jc w:val="both"/>
-      </w:pPr>
-      <w:r>
-        <w:lastRenderedPageBreak/>
+        <w:spacing w:line="276" w:lineRule="auto"/>
+        <w:jc w:val="both"/>
+      </w:pPr>
+      <w:r>
         <w:t>High stunting prevalence identified in districts of the Western and Northern Provinces (</w:t>
       </w:r>
       <w:proofErr w:type="spellStart"/>
@@ -305,7 +291,23 @@
       </w:r>
       <w:proofErr w:type="spellEnd"/>
       <w:r>
-        <w:t>, Musanze)</w:t>
+        <w:t xml:space="preserve">, </w:t>
+      </w:r>
+      <w:proofErr w:type="spellStart"/>
+      <w:r>
+        <w:t>Burera</w:t>
+      </w:r>
+      <w:proofErr w:type="spellEnd"/>
+      <w:r>
+        <w:t xml:space="preserve">, </w:t>
+      </w:r>
+      <w:proofErr w:type="spellStart"/>
+      <w:r>
+        <w:t>Gakenke</w:t>
+      </w:r>
+      <w:proofErr w:type="spellEnd"/>
+      <w:r>
+        <w:t>)</w:t>
       </w:r>
     </w:p>
     <w:p>
@@ -315,7 +317,7 @@
           <w:ilvl w:val="0"/>
           <w:numId w:val="10"/>
         </w:numPr>
-        <w:spacing w:line="360" w:lineRule="auto"/>
+        <w:spacing w:line="276" w:lineRule="auto"/>
         <w:jc w:val="both"/>
       </w:pPr>
       <w:r>
@@ -329,7 +331,7 @@
           <w:ilvl w:val="0"/>
           <w:numId w:val="10"/>
         </w:numPr>
-        <w:spacing w:line="360" w:lineRule="auto"/>
+        <w:spacing w:line="276" w:lineRule="auto"/>
         <w:jc w:val="both"/>
       </w:pPr>
       <w:r>
@@ -339,7 +341,7 @@
     <w:p>
       <w:pPr>
         <w:pStyle w:val="NormalWeb"/>
-        <w:spacing w:line="360" w:lineRule="auto"/>
+        <w:spacing w:line="276" w:lineRule="auto"/>
         <w:jc w:val="both"/>
       </w:pPr>
       <w:r>
@@ -356,7 +358,7 @@
           <w:ilvl w:val="0"/>
           <w:numId w:val="11"/>
         </w:numPr>
-        <w:spacing w:line="360" w:lineRule="auto"/>
+        <w:spacing w:line="276" w:lineRule="auto"/>
         <w:jc w:val="both"/>
       </w:pPr>
       <w:r>
@@ -376,7 +378,7 @@
           <w:ilvl w:val="0"/>
           <w:numId w:val="11"/>
         </w:numPr>
-        <w:spacing w:line="360" w:lineRule="auto"/>
+        <w:spacing w:line="276" w:lineRule="auto"/>
         <w:jc w:val="both"/>
       </w:pPr>
       <w:r>
@@ -396,7 +398,7 @@
           <w:ilvl w:val="0"/>
           <w:numId w:val="11"/>
         </w:numPr>
-        <w:spacing w:line="360" w:lineRule="auto"/>
+        <w:spacing w:line="276" w:lineRule="auto"/>
         <w:jc w:val="both"/>
       </w:pPr>
       <w:r>
@@ -416,13 +418,14 @@
           <w:ilvl w:val="0"/>
           <w:numId w:val="11"/>
         </w:numPr>
-        <w:spacing w:line="360" w:lineRule="auto"/>
+        <w:spacing w:line="276" w:lineRule="auto"/>
         <w:jc w:val="both"/>
       </w:pPr>
       <w:r>
         <w:rPr>
           <w:rStyle w:val="Strong"/>
         </w:rPr>
+        <w:lastRenderedPageBreak/>
         <w:t>Socioeconomic</w:t>
       </w:r>
       <w:r>
@@ -431,19 +434,8 @@
     </w:p>
     <w:p>
       <w:pPr>
-        <w:spacing w:line="360" w:lineRule="auto"/>
-        <w:jc w:val="both"/>
-      </w:pPr>
-      <w:r>
-        <w:pict w14:anchorId="3F3B2064">
-          <v:rect id="_x0000_i1046" style="width:0;height:1.5pt" o:hralign="center" o:hrstd="t" o:hr="t" fillcolor="#a0a0a0" stroked="f"/>
-        </w:pict>
-      </w:r>
-    </w:p>
-    <w:p>
-      <w:pPr>
         <w:pStyle w:val="Heading3"/>
-        <w:spacing w:line="360" w:lineRule="auto"/>
+        <w:spacing w:line="276" w:lineRule="auto"/>
         <w:jc w:val="both"/>
         <w:rPr>
           <w:sz w:val="24"/>
@@ -469,14 +461,61 @@
     <w:p>
       <w:pPr>
         <w:pStyle w:val="NormalWeb"/>
-        <w:spacing w:line="360" w:lineRule="auto"/>
+        <w:spacing w:line="276" w:lineRule="auto"/>
         <w:jc w:val="both"/>
       </w:pPr>
       <w:r>
         <w:rPr>
           <w:rStyle w:val="Strong"/>
         </w:rPr>
-        <w:t>Short-Term (0–1 year)</w:t>
+        <w:t>Addressing the Root Causes of Childhood Stunting in Rwanda</w:t>
+      </w:r>
+    </w:p>
+    <w:p>
+      <w:pPr>
+        <w:pStyle w:val="NormalWeb"/>
+        <w:spacing w:line="276" w:lineRule="auto"/>
+        <w:jc w:val="both"/>
+      </w:pPr>
+      <w:r>
+        <w:t>Building on predictive modeling, geospatial analysis, and national survey data, the following policy recommendations are designed to support Rwanda’s ongoing efforts to reduce childhood stunting. These actions align with national frameworks such as the NST-1, HSSP-IV, and the National Nutrition Policy, with an emphasis on equity, sustainability, and community-based health systems.</w:t>
+      </w:r>
+    </w:p>
+    <w:p>
+      <w:pPr>
+        <w:pStyle w:val="Heading4"/>
+        <w:spacing w:line="276" w:lineRule="auto"/>
+        <w:jc w:val="both"/>
+      </w:pPr>
+      <w:r>
+        <w:rPr>
+          <w:rFonts w:ascii="Segoe UI Emoji" w:hAnsi="Segoe UI Emoji" w:cs="Segoe UI Emoji"/>
+        </w:rPr>
+        <w:t>🔹</w:t>
+      </w:r>
+      <w:r>
+        <w:t xml:space="preserve"> </w:t>
+      </w:r>
+      <w:r>
+        <w:rPr>
+          <w:rStyle w:val="Strong"/>
+          <w:b/>
+          <w:bCs/>
+        </w:rPr>
+        <w:t>Short-Term Interventions (0–1 Year)</w:t>
+      </w:r>
+    </w:p>
+    <w:p>
+      <w:pPr>
+        <w:pStyle w:val="NormalWeb"/>
+        <w:spacing w:line="276" w:lineRule="auto"/>
+        <w:jc w:val="both"/>
+      </w:pPr>
+      <w:r>
+        <w:rPr>
+          <w:rStyle w:val="Emphasis"/>
+        </w:rPr>
+        <w:t>Objective: Rapid response in high-risk districts to prevent immediate malnutrition and support vulnerable groups.</w:t>
       </w:r>
     </w:p>
     <w:p>
@@ -484,13 +523,19 @@
         <w:pStyle w:val="NormalWeb"/>
         <w:numPr>
           <w:ilvl w:val="0"/>
-          <w:numId w:val="12"/>
+          <w:numId w:val="25"/>
         </w:numPr>
-        <w:spacing w:line="360" w:lineRule="auto"/>
-        <w:jc w:val="both"/>
-      </w:pPr>
-      <w:r>
-        <w:t>Scale up micronutrient supplementation programs for pregnant women and young children</w:t>
+        <w:spacing w:line="276" w:lineRule="auto"/>
+        <w:jc w:val="both"/>
+      </w:pPr>
+      <w:r>
+        <w:rPr>
+          <w:rStyle w:val="Strong"/>
+        </w:rPr>
+        <w:t>Expand micronutrient supplementation</w:t>
+      </w:r>
+      <w:r>
+        <w:t xml:space="preserve"> for pregnant women and children under five through existing supply chains and mobile health clinics.</w:t>
       </w:r>
     </w:p>
     <w:p>
@@ -498,13 +543,25 @@
         <w:pStyle w:val="NormalWeb"/>
         <w:numPr>
           <w:ilvl w:val="0"/>
-          <w:numId w:val="12"/>
+          <w:numId w:val="25"/>
         </w:numPr>
-        <w:spacing w:line="360" w:lineRule="auto"/>
-        <w:jc w:val="both"/>
-      </w:pPr>
-      <w:r>
-        <w:t>Expand community-based infant and young child feeding counseling with mobile support tools</w:t>
+        <w:spacing w:line="276" w:lineRule="auto"/>
+        <w:jc w:val="both"/>
+      </w:pPr>
+      <w:r>
+        <w:rPr>
+          <w:rStyle w:val="Strong"/>
+        </w:rPr>
+        <w:t>Leverage community health workers (CHWs)</w:t>
+      </w:r>
+      <w:r>
+        <w:t xml:space="preserve"> to scale up Infant and Young Child Feeding (IYCF) counseling at </w:t>
+      </w:r>
+      <w:r>
+        <w:t xml:space="preserve">the </w:t>
+      </w:r>
+      <w:r>
+        <w:t>household level, supported by mobile decision-support tools.</w:t>
       </w:r>
     </w:p>
     <w:p>
@@ -512,26 +569,19 @@
         <w:pStyle w:val="NormalWeb"/>
         <w:numPr>
           <w:ilvl w:val="0"/>
-          <w:numId w:val="12"/>
+          <w:numId w:val="25"/>
         </w:numPr>
-        <w:spacing w:line="360" w:lineRule="auto"/>
-        <w:jc w:val="both"/>
-      </w:pPr>
-      <w:r>
-        <w:t>Deploy emergency WASH interventions in high-risk districts</w:t>
-      </w:r>
-    </w:p>
-    <w:p>
-      <w:pPr>
-        <w:pStyle w:val="NormalWeb"/>
-        <w:spacing w:line="360" w:lineRule="auto"/>
+        <w:spacing w:line="276" w:lineRule="auto"/>
         <w:jc w:val="both"/>
       </w:pPr>
       <w:r>
         <w:rPr>
           <w:rStyle w:val="Strong"/>
         </w:rPr>
-        <w:t>Medium-Term (1–3 years)</w:t>
+        <w:t>Distribute fortified blended foods</w:t>
+      </w:r>
+      <w:r>
+        <w:t xml:space="preserve"> (e.g., porridge flour) in food-insecure areas, prioritizing households with low dietary diversity scores.</w:t>
       </w:r>
     </w:p>
     <w:p>
@@ -539,13 +589,19 @@
         <w:pStyle w:val="NormalWeb"/>
         <w:numPr>
           <w:ilvl w:val="0"/>
-          <w:numId w:val="13"/>
+          <w:numId w:val="25"/>
         </w:numPr>
-        <w:spacing w:line="360" w:lineRule="auto"/>
-        <w:jc w:val="both"/>
-      </w:pPr>
-      <w:r>
-        <w:t>Promote nutrition-sensitive agriculture through farmer training and diversified crop production</w:t>
+        <w:spacing w:line="276" w:lineRule="auto"/>
+        <w:jc w:val="both"/>
+      </w:pPr>
+      <w:r>
+        <w:rPr>
+          <w:rStyle w:val="Strong"/>
+        </w:rPr>
+        <w:t>Ensure access to clean water</w:t>
+      </w:r>
+      <w:r>
+        <w:t xml:space="preserve"> through emergency water trucking and portable handwashing kits in districts with poor WASH indicators.</w:t>
       </w:r>
     </w:p>
     <w:p>
@@ -553,13 +609,56 @@
         <w:pStyle w:val="NormalWeb"/>
         <w:numPr>
           <w:ilvl w:val="0"/>
-          <w:numId w:val="13"/>
+          <w:numId w:val="25"/>
         </w:numPr>
-        <w:spacing w:line="360" w:lineRule="auto"/>
-        <w:jc w:val="both"/>
-      </w:pPr>
-      <w:r>
-        <w:t>Strengthen maternal health services with integrated nutrition counseling and increased ANC coverage</w:t>
+        <w:spacing w:line="276" w:lineRule="auto"/>
+        <w:jc w:val="both"/>
+      </w:pPr>
+      <w:r>
+        <w:rPr>
+          <w:rStyle w:val="Strong"/>
+        </w:rPr>
+        <w:t>Improve data collection</w:t>
+      </w:r>
+      <w:r>
+        <w:t xml:space="preserve"> on child nutrition status through regular CHW visits, especially for under-fives and pregnant/lactating women.</w:t>
+      </w:r>
+    </w:p>
+    <w:p>
+      <w:pPr>
+        <w:pStyle w:val="Heading4"/>
+        <w:spacing w:line="276" w:lineRule="auto"/>
+        <w:jc w:val="both"/>
+      </w:pPr>
+      <w:r>
+        <w:rPr>
+          <w:rFonts w:ascii="Segoe UI Emoji" w:hAnsi="Segoe UI Emoji" w:cs="Segoe UI Emoji"/>
+        </w:rPr>
+        <w:t>🟢</w:t>
+      </w:r>
+      <w:r>
+        <w:t xml:space="preserve"> </w:t>
+      </w:r>
+      <w:r>
+        <w:rPr>
+          <w:rStyle w:val="Strong"/>
+          <w:b/>
+          <w:bCs/>
+        </w:rPr>
+        <w:t>Medium-Term Strategies (1–3 Years)</w:t>
+      </w:r>
+    </w:p>
+    <w:p>
+      <w:pPr>
+        <w:pStyle w:val="NormalWeb"/>
+        <w:spacing w:line="276" w:lineRule="auto"/>
+        <w:jc w:val="both"/>
+      </w:pPr>
+      <w:r>
+        <w:rPr>
+          <w:rStyle w:val="Emphasis"/>
+        </w:rPr>
+        <w:t>Objective: Strengthen systems and build resilience through integrated health, nutrition, and agriculture interventions.</w:t>
       </w:r>
     </w:p>
     <w:p>
@@ -567,26 +666,19 @@
         <w:pStyle w:val="NormalWeb"/>
         <w:numPr>
           <w:ilvl w:val="0"/>
-          <w:numId w:val="13"/>
+          <w:numId w:val="19"/>
         </w:numPr>
-        <w:spacing w:line="360" w:lineRule="auto"/>
-        <w:jc w:val="both"/>
-      </w:pPr>
-      <w:r>
-        <w:t>Enhance multisectoral coordination at district and sector levels</w:t>
-      </w:r>
-    </w:p>
-    <w:p>
-      <w:pPr>
-        <w:pStyle w:val="NormalWeb"/>
-        <w:spacing w:line="360" w:lineRule="auto"/>
+        <w:spacing w:line="276" w:lineRule="auto"/>
         <w:jc w:val="both"/>
       </w:pPr>
       <w:r>
         <w:rPr>
           <w:rStyle w:val="Strong"/>
         </w:rPr>
-        <w:t>Long-Term (3–5+ years)</w:t>
+        <w:t>Integrate nutrition services into maternal health programs</w:t>
+      </w:r>
+      <w:r>
+        <w:t xml:space="preserve"> by expanding antenatal care (ANC) outreach, ensuring every visit includes nutrition counseling and supplementation.</w:t>
       </w:r>
     </w:p>
     <w:p>
@@ -594,14 +686,19 @@
         <w:pStyle w:val="NormalWeb"/>
         <w:numPr>
           <w:ilvl w:val="0"/>
-          <w:numId w:val="14"/>
+          <w:numId w:val="19"/>
         </w:numPr>
-        <w:spacing w:line="360" w:lineRule="auto"/>
-        <w:jc w:val="both"/>
-      </w:pPr>
-      <w:r>
-        <w:lastRenderedPageBreak/>
-        <w:t>Institutionalize nutrition interventions within agriculture, education, and early childhood development systems</w:t>
+        <w:spacing w:line="276" w:lineRule="auto"/>
+        <w:jc w:val="both"/>
+      </w:pPr>
+      <w:r>
+        <w:rPr>
+          <w:rStyle w:val="Strong"/>
+        </w:rPr>
+        <w:t>Support nutrition-sensitive agriculture</w:t>
+      </w:r>
+      <w:r>
+        <w:t xml:space="preserve"> by promoting diversified crops (including iron-rich beans, orange-fleshed sweet potatoes), kitchen gardens, and biofortified seeds.</w:t>
       </w:r>
     </w:p>
     <w:p>
@@ -609,13 +706,19 @@
         <w:pStyle w:val="NormalWeb"/>
         <w:numPr>
           <w:ilvl w:val="0"/>
-          <w:numId w:val="14"/>
+          <w:numId w:val="19"/>
         </w:numPr>
-        <w:spacing w:line="360" w:lineRule="auto"/>
-        <w:jc w:val="both"/>
-      </w:pPr>
-      <w:r>
-        <w:t>Scale proven community programs nationwide, including nutrition education and kitchen gardens</w:t>
+        <w:spacing w:line="276" w:lineRule="auto"/>
+        <w:jc w:val="both"/>
+      </w:pPr>
+      <w:r>
+        <w:rPr>
+          <w:rStyle w:val="Strong"/>
+        </w:rPr>
+        <w:t>Link CHWs with early childhood development (ECD) centers</w:t>
+      </w:r>
+      <w:r>
+        <w:t xml:space="preserve"> to track child growth, follow up on health service uptake, and deliver parent nutrition education.</w:t>
       </w:r>
     </w:p>
     <w:p>
@@ -623,30 +726,191 @@
         <w:pStyle w:val="NormalWeb"/>
         <w:numPr>
           <w:ilvl w:val="0"/>
-          <w:numId w:val="14"/>
+          <w:numId w:val="19"/>
         </w:numPr>
-        <w:spacing w:line="360" w:lineRule="auto"/>
-        <w:jc w:val="both"/>
-      </w:pPr>
-      <w:r>
-        <w:t>Invest in continuous monitoring and data innovation to support early warning and adaptive responses</w:t>
-      </w:r>
-    </w:p>
-    <w:p>
-      <w:pPr>
-        <w:spacing w:line="360" w:lineRule="auto"/>
-        <w:jc w:val="both"/>
-      </w:pPr>
-      <w:r>
-        <w:pict w14:anchorId="5A567C29">
-          <v:rect id="_x0000_i1047" style="width:0;height:1.5pt" o:hralign="center" o:hrstd="t" o:hr="t" fillcolor="#a0a0a0" stroked="f"/>
-        </w:pict>
+        <w:spacing w:line="276" w:lineRule="auto"/>
+        <w:jc w:val="both"/>
+      </w:pPr>
+      <w:r>
+        <w:rPr>
+          <w:rStyle w:val="Strong"/>
+        </w:rPr>
+        <w:lastRenderedPageBreak/>
+        <w:t>Expand school-based nutrition programs</w:t>
+      </w:r>
+      <w:r>
+        <w:t>, especially in rural areas, incorporating WASH improvements and locally sourced school meals.</w:t>
+      </w:r>
+    </w:p>
+    <w:p>
+      <w:pPr>
+        <w:pStyle w:val="NormalWeb"/>
+        <w:numPr>
+          <w:ilvl w:val="0"/>
+          <w:numId w:val="19"/>
+        </w:numPr>
+        <w:spacing w:line="276" w:lineRule="auto"/>
+        <w:jc w:val="both"/>
+      </w:pPr>
+      <w:r>
+        <w:rPr>
+          <w:rStyle w:val="Strong"/>
+        </w:rPr>
+        <w:t>Strengthen multisectoral coordination</w:t>
+      </w:r>
+      <w:r>
+        <w:t xml:space="preserve"> between ministries (Health, Agriculture, Education, Social Protection) at district level, supported by local nutrition committees.</w:t>
+      </w:r>
+    </w:p>
+    <w:p>
+      <w:pPr>
+        <w:pStyle w:val="Heading4"/>
+        <w:spacing w:line="276" w:lineRule="auto"/>
+        <w:jc w:val="both"/>
+      </w:pPr>
+      <w:r>
+        <w:rPr>
+          <w:rFonts w:ascii="Segoe UI Emoji" w:hAnsi="Segoe UI Emoji" w:cs="Segoe UI Emoji"/>
+        </w:rPr>
+        <w:t>🟠</w:t>
+      </w:r>
+      <w:r>
+        <w:t xml:space="preserve"> </w:t>
+      </w:r>
+      <w:r>
+        <w:rPr>
+          <w:rStyle w:val="Strong"/>
+          <w:b/>
+          <w:bCs/>
+        </w:rPr>
+        <w:t>Long-Term Vision (3–5+ Years)</w:t>
+      </w:r>
+    </w:p>
+    <w:p>
+      <w:pPr>
+        <w:pStyle w:val="NormalWeb"/>
+        <w:spacing w:line="276" w:lineRule="auto"/>
+        <w:jc w:val="both"/>
+      </w:pPr>
+      <w:r>
+        <w:rPr>
+          <w:rStyle w:val="Emphasis"/>
+        </w:rPr>
+        <w:t>Objective: Institutionalize and scale impactful programs, backed by robust monitoring and policy integration.</w:t>
+      </w:r>
+    </w:p>
+    <w:p>
+      <w:pPr>
+        <w:pStyle w:val="NormalWeb"/>
+        <w:numPr>
+          <w:ilvl w:val="0"/>
+          <w:numId w:val="20"/>
+        </w:numPr>
+        <w:spacing w:line="276" w:lineRule="auto"/>
+        <w:jc w:val="both"/>
+      </w:pPr>
+      <w:r>
+        <w:rPr>
+          <w:rStyle w:val="Strong"/>
+        </w:rPr>
+        <w:t>Institutionalize CHW-led nutrition tracking</w:t>
+      </w:r>
+      <w:r>
+        <w:t xml:space="preserve"> within the national health information system, allowing for real-time alerts on child growth faltering.</w:t>
+      </w:r>
+    </w:p>
+    <w:p>
+      <w:pPr>
+        <w:pStyle w:val="NormalWeb"/>
+        <w:numPr>
+          <w:ilvl w:val="0"/>
+          <w:numId w:val="20"/>
+        </w:numPr>
+        <w:spacing w:line="276" w:lineRule="auto"/>
+        <w:jc w:val="both"/>
+      </w:pPr>
+      <w:r>
+        <w:rPr>
+          <w:rStyle w:val="Strong"/>
+        </w:rPr>
+        <w:t>Scale proven community-based programs</w:t>
+      </w:r>
+      <w:r>
+        <w:t xml:space="preserve"> such as the "One Cow per Poor Family" (</w:t>
+      </w:r>
+      <w:proofErr w:type="spellStart"/>
+      <w:r>
+        <w:t>Girinka</w:t>
+      </w:r>
+      <w:proofErr w:type="spellEnd"/>
+      <w:r>
+        <w:t>), integrated with kitchen gardens and nutrition education.</w:t>
+      </w:r>
+    </w:p>
+    <w:p>
+      <w:pPr>
+        <w:pStyle w:val="NormalWeb"/>
+        <w:numPr>
+          <w:ilvl w:val="0"/>
+          <w:numId w:val="20"/>
+        </w:numPr>
+        <w:spacing w:line="276" w:lineRule="auto"/>
+        <w:jc w:val="both"/>
+      </w:pPr>
+      <w:r>
+        <w:rPr>
+          <w:rStyle w:val="Strong"/>
+        </w:rPr>
+        <w:t>Embed nutrition content in the national curriculum</w:t>
+      </w:r>
+      <w:r>
+        <w:t xml:space="preserve"> to create lifelong awareness starting at primary school level.</w:t>
+      </w:r>
+    </w:p>
+    <w:p>
+      <w:pPr>
+        <w:pStyle w:val="NormalWeb"/>
+        <w:numPr>
+          <w:ilvl w:val="0"/>
+          <w:numId w:val="20"/>
+        </w:numPr>
+        <w:spacing w:line="276" w:lineRule="auto"/>
+        <w:jc w:val="both"/>
+      </w:pPr>
+      <w:r>
+        <w:rPr>
+          <w:rStyle w:val="Strong"/>
+        </w:rPr>
+        <w:t>Invest in spatial and digital tools</w:t>
+      </w:r>
+      <w:r>
+        <w:t xml:space="preserve"> for early warning systems using machine learning, remote sensing, and community-reported data.</w:t>
+      </w:r>
+    </w:p>
+    <w:p>
+      <w:pPr>
+        <w:pStyle w:val="NormalWeb"/>
+        <w:numPr>
+          <w:ilvl w:val="0"/>
+          <w:numId w:val="20"/>
+        </w:numPr>
+        <w:spacing w:line="276" w:lineRule="auto"/>
+        <w:jc w:val="both"/>
+      </w:pPr>
+      <w:r>
+        <w:rPr>
+          <w:rStyle w:val="Strong"/>
+        </w:rPr>
+        <w:t>Promote equity-first budgeting</w:t>
+      </w:r>
+      <w:r>
+        <w:t xml:space="preserve"> by allocating more resources to districts with the highest stunting burdens and poorest households.</w:t>
       </w:r>
     </w:p>
     <w:p>
       <w:pPr>
         <w:pStyle w:val="Heading3"/>
-        <w:spacing w:line="360" w:lineRule="auto"/>
+        <w:spacing w:line="276" w:lineRule="auto"/>
         <w:jc w:val="both"/>
         <w:rPr>
           <w:sz w:val="24"/>
@@ -659,24 +923,24 @@
           <w:sz w:val="24"/>
           <w:szCs w:val="24"/>
         </w:rPr>
-        <w:t>💻</w:t>
+        <w:t>👥</w:t>
       </w:r>
       <w:r>
         <w:rPr>
           <w:sz w:val="24"/>
           <w:szCs w:val="24"/>
         </w:rPr>
-        <w:t xml:space="preserve"> Dashboard &amp; Repository</w:t>
+        <w:t xml:space="preserve"> The Role of Community Health Workers (CHWs)</w:t>
       </w:r>
     </w:p>
     <w:p>
       <w:pPr>
         <w:pStyle w:val="NormalWeb"/>
-        <w:spacing w:line="360" w:lineRule="auto"/>
-        <w:jc w:val="both"/>
-      </w:pPr>
-      <w:r>
-        <w:t>A user-friendly dashboard was developed to facilitate real-time monitoring and decision-making. Key features include:</w:t>
+        <w:spacing w:line="276" w:lineRule="auto"/>
+        <w:jc w:val="both"/>
+      </w:pPr>
+      <w:r>
+        <w:t>CHWs remain a cornerstone of Rwanda’s health system and play a critical role in stunting prevention:</w:t>
       </w:r>
     </w:p>
     <w:p>
@@ -684,13 +948,13 @@
         <w:pStyle w:val="NormalWeb"/>
         <w:numPr>
           <w:ilvl w:val="0"/>
-          <w:numId w:val="15"/>
+          <w:numId w:val="23"/>
         </w:numPr>
-        <w:spacing w:line="360" w:lineRule="auto"/>
-        <w:jc w:val="both"/>
-      </w:pPr>
-      <w:r>
-        <w:t>Interactive district-level maps of stunting, wasting, and underweight prevalence</w:t>
+        <w:spacing w:line="276" w:lineRule="auto"/>
+        <w:jc w:val="both"/>
+      </w:pPr>
+      <w:r>
+        <w:t>Conduct routine growth monitoring and home visits for children under five.</w:t>
       </w:r>
     </w:p>
     <w:p>
@@ -698,13 +962,13 @@
         <w:pStyle w:val="NormalWeb"/>
         <w:numPr>
           <w:ilvl w:val="0"/>
-          <w:numId w:val="15"/>
+          <w:numId w:val="23"/>
         </w:numPr>
-        <w:spacing w:line="360" w:lineRule="auto"/>
-        <w:jc w:val="both"/>
-      </w:pPr>
-      <w:r>
-        <w:t>Visualizations of model-derived feature importance for targeted insights</w:t>
+        <w:spacing w:line="276" w:lineRule="auto"/>
+        <w:jc w:val="both"/>
+      </w:pPr>
+      <w:r>
+        <w:t>Track maternal compliance with antenatal and postnatal supplements (e.g., iron, folic acid, vitamin A).</w:t>
       </w:r>
     </w:p>
     <w:p>
@@ -712,13 +976,13 @@
         <w:pStyle w:val="NormalWeb"/>
         <w:numPr>
           <w:ilvl w:val="0"/>
-          <w:numId w:val="15"/>
+          <w:numId w:val="23"/>
         </w:numPr>
-        <w:spacing w:line="360" w:lineRule="auto"/>
-        <w:jc w:val="both"/>
-      </w:pPr>
-      <w:r>
-        <w:t>Scenario simulation tools to explore potential intervention impacts</w:t>
+        <w:spacing w:line="276" w:lineRule="auto"/>
+        <w:jc w:val="both"/>
+      </w:pPr>
+      <w:r>
+        <w:t>Educate families on optimal feeding practices, hygiene, and nutrition-sensitive agriculture.</w:t>
       </w:r>
     </w:p>
     <w:p>
@@ -726,87 +990,33 @@
         <w:pStyle w:val="NormalWeb"/>
         <w:numPr>
           <w:ilvl w:val="0"/>
-          <w:numId w:val="15"/>
+          <w:numId w:val="23"/>
         </w:numPr>
-        <w:spacing w:line="360" w:lineRule="auto"/>
-        <w:jc w:val="both"/>
-      </w:pPr>
-      <w:r>
-        <w:t>Root cause linkage maps to connect findings with sector-specific actions</w:t>
+        <w:spacing w:line="276" w:lineRule="auto"/>
+        <w:jc w:val="both"/>
+      </w:pPr>
+      <w:r>
+        <w:t>Report community-level data to health centers and facilitate follow-ups for at-risk children.</w:t>
       </w:r>
     </w:p>
     <w:p>
       <w:pPr>
         <w:pStyle w:val="NormalWeb"/>
-        <w:spacing w:line="360" w:lineRule="auto"/>
-        <w:jc w:val="both"/>
-      </w:pPr>
-      <w:r>
-        <w:t>Access the project code and dashboard at:</w:t>
-      </w:r>
-    </w:p>
-    <w:p>
-      <w:pPr>
-        <w:pStyle w:val="NormalWeb"/>
-        <w:spacing w:line="360" w:lineRule="auto"/>
-        <w:jc w:val="both"/>
-      </w:pPr>
-      <w:r>
-        <w:rPr>
-          <w:rStyle w:val="Strong"/>
-        </w:rPr>
-        <w:t>GitHub Repository:</w:t>
-      </w:r>
-      <w:r>
-        <w:t xml:space="preserve"> </w:t>
-      </w:r>
-      <w:proofErr w:type="spellStart"/>
-      <w:r>
-        <w:t>HiddenHungerRwanda</w:t>
-      </w:r>
-      <w:proofErr w:type="spellEnd"/>
-      <w:r>
-        <w:t xml:space="preserve"> (</w:t>
-      </w:r>
-      <w:hyperlink r:id="rId6" w:history="1">
-        <w:r>
-          <w:rPr>
-            <w:rStyle w:val="Hyperlink"/>
-          </w:rPr>
-          <w:t>https://github.co</w:t>
-        </w:r>
-        <w:r>
-          <w:rPr>
-            <w:rStyle w:val="Hyperlink"/>
-          </w:rPr>
-          <w:t>m</w:t>
-        </w:r>
-        <w:r>
-          <w:rPr>
-            <w:rStyle w:val="Hyperlink"/>
-          </w:rPr>
-          <w:t>/uweraliliane/</w:t>
-        </w:r>
-      </w:hyperlink>
-      <w:r>
-        <w:t xml:space="preserve"> )</w:t>
-      </w:r>
-    </w:p>
-    <w:p>
-      <w:pPr>
-        <w:spacing w:line="360" w:lineRule="auto"/>
-        <w:jc w:val="both"/>
-      </w:pPr>
-      <w:r>
-        <w:pict w14:anchorId="42E616F2">
-          <v:rect id="_x0000_i1092" style="width:0;height:1.5pt" o:hralign="center" o:hrstd="t" o:hr="t" fillcolor="#a0a0a0" stroked="f"/>
-        </w:pict>
+        <w:numPr>
+          <w:ilvl w:val="0"/>
+          <w:numId w:val="23"/>
+        </w:numPr>
+        <w:spacing w:line="276" w:lineRule="auto"/>
+        <w:jc w:val="both"/>
+      </w:pPr>
+      <w:r>
+        <w:t>Strengthening the CHW model with digital tools, supervision, and performance-based incentives can greatly enhance early detection and intervention against malnutrition.</w:t>
       </w:r>
     </w:p>
     <w:p>
       <w:pPr>
         <w:pStyle w:val="Heading3"/>
-        <w:spacing w:line="360" w:lineRule="auto"/>
+        <w:spacing w:line="276" w:lineRule="auto"/>
         <w:jc w:val="both"/>
         <w:rPr>
           <w:sz w:val="24"/>
@@ -819,87 +1029,56 @@
           <w:sz w:val="24"/>
           <w:szCs w:val="24"/>
         </w:rPr>
-        <w:t>⚠️</w:t>
+        <w:t>📍</w:t>
       </w:r>
       <w:r>
         <w:rPr>
           <w:sz w:val="24"/>
           <w:szCs w:val="24"/>
         </w:rPr>
-        <w:t xml:space="preserve"> Limitations &amp; Future Directions</w:t>
-      </w:r>
-    </w:p>
-    <w:p>
-      <w:pPr>
-        <w:pStyle w:val="NormalWeb"/>
+        <w:t xml:space="preserve"> Implementation Notes</w:t>
+      </w:r>
+    </w:p>
+    <w:p>
+      <w:pPr>
+        <w:pStyle w:val="ListParagraph"/>
         <w:numPr>
           <w:ilvl w:val="0"/>
-          <w:numId w:val="16"/>
+          <w:numId w:val="24"/>
         </w:numPr>
-        <w:spacing w:line="360" w:lineRule="auto"/>
-        <w:jc w:val="both"/>
-      </w:pPr>
-      <w:r>
-        <w:t>Current analyses rely on cross-sectional data limiting causal inference</w:t>
-      </w:r>
-    </w:p>
-    <w:p>
-      <w:pPr>
-        <w:pStyle w:val="NormalWeb"/>
+      </w:pPr>
+      <w:r>
+        <w:t>These recommendations should be locally adapted based on district-level data from the dashboard.</w:t>
+      </w:r>
+    </w:p>
+    <w:p>
+      <w:pPr>
+        <w:pStyle w:val="ListParagraph"/>
         <w:numPr>
           <w:ilvl w:val="0"/>
-          <w:numId w:val="16"/>
+          <w:numId w:val="24"/>
         </w:numPr>
-        <w:spacing w:line="360" w:lineRule="auto"/>
-        <w:jc w:val="both"/>
-      </w:pPr>
-      <w:r>
-        <w:t>Additional data on seasonality, food prices, and cultural practices would enhance understanding</w:t>
-      </w:r>
-    </w:p>
-    <w:p>
-      <w:pPr>
-        <w:pStyle w:val="NormalWeb"/>
+      </w:pPr>
+      <w:r>
+        <w:t>Community engagement, especially with women’s groups and local leaders, is essential for sustainability.</w:t>
+      </w:r>
+    </w:p>
+    <w:p>
+      <w:pPr>
+        <w:pStyle w:val="ListParagraph"/>
         <w:numPr>
           <w:ilvl w:val="0"/>
-          <w:numId w:val="16"/>
+          <w:numId w:val="24"/>
         </w:numPr>
-        <w:spacing w:line="360" w:lineRule="auto"/>
-        <w:jc w:val="both"/>
-      </w:pPr>
-      <w:r>
-        <w:t>Future work should integrate remote sensing and spatial statistics for more precise targeting</w:t>
-      </w:r>
-    </w:p>
-    <w:p>
-      <w:pPr>
-        <w:pStyle w:val="NormalWeb"/>
-        <w:numPr>
-          <w:ilvl w:val="0"/>
-          <w:numId w:val="16"/>
-        </w:numPr>
-        <w:spacing w:line="360" w:lineRule="auto"/>
-        <w:jc w:val="both"/>
-      </w:pPr>
-      <w:r>
-        <w:t>Qualitative studies recommended to deepen insights on maternal knowledge and feeding norms</w:t>
-      </w:r>
-    </w:p>
-    <w:p>
-      <w:pPr>
-        <w:spacing w:line="360" w:lineRule="auto"/>
-        <w:jc w:val="both"/>
-      </w:pPr>
-      <w:r>
-        <w:pict w14:anchorId="100B2AE4">
-          <v:rect id="_x0000_i1049" style="width:0;height:1.5pt" o:hralign="center" o:hrstd="t" o:hr="t" fillcolor="#a0a0a0" stroked="f"/>
-        </w:pict>
+      </w:pPr>
+      <w:r>
+        <w:t>Partnering with NGOs, private sector actors, and regional bodies can mobilize additional support and resources.</w:t>
       </w:r>
     </w:p>
     <w:p>
       <w:pPr>
         <w:pStyle w:val="Heading3"/>
-        <w:spacing w:line="360" w:lineRule="auto"/>
+        <w:spacing w:line="276" w:lineRule="auto"/>
         <w:jc w:val="both"/>
         <w:rPr>
           <w:sz w:val="24"/>
@@ -926,7 +1105,7 @@
     <w:p>
       <w:pPr>
         <w:pStyle w:val="NormalWeb"/>
-        <w:spacing w:line="360" w:lineRule="auto"/>
+        <w:spacing w:line="276" w:lineRule="auto"/>
         <w:jc w:val="both"/>
       </w:pPr>
       <w:r>
@@ -935,19 +1114,19 @@
     </w:p>
     <w:p>
       <w:pPr>
-        <w:spacing w:line="360" w:lineRule="auto"/>
+        <w:spacing w:line="276" w:lineRule="auto"/>
         <w:jc w:val="both"/>
       </w:pPr>
       <w:r>
         <w:pict w14:anchorId="177932AA">
-          <v:rect id="_x0000_i1050" style="width:0;height:1.5pt" o:hralign="center" o:hrstd="t" o:hr="t" fillcolor="#a0a0a0" stroked="f"/>
+          <v:rect id="_x0000_i1027" style="width:0;height:1.5pt" o:hralign="center" o:hrstd="t" o:hr="t" fillcolor="#a0a0a0" stroked="f"/>
         </w:pict>
       </w:r>
     </w:p>
     <w:p>
       <w:pPr>
         <w:pStyle w:val="Heading3"/>
-        <w:spacing w:line="360" w:lineRule="auto"/>
+        <w:spacing w:line="276" w:lineRule="auto"/>
         <w:jc w:val="both"/>
         <w:rPr>
           <w:sz w:val="24"/>
@@ -977,7 +1156,7 @@
           <w:ilvl w:val="0"/>
           <w:numId w:val="17"/>
         </w:numPr>
-        <w:spacing w:line="360" w:lineRule="auto"/>
+        <w:spacing w:line="276" w:lineRule="auto"/>
         <w:jc w:val="both"/>
       </w:pPr>
       <w:r>
@@ -991,7 +1170,7 @@
           <w:ilvl w:val="0"/>
           <w:numId w:val="17"/>
         </w:numPr>
-        <w:spacing w:line="360" w:lineRule="auto"/>
+        <w:spacing w:line="276" w:lineRule="auto"/>
         <w:jc w:val="both"/>
       </w:pPr>
       <w:r>
@@ -1005,7 +1184,7 @@
           <w:ilvl w:val="0"/>
           <w:numId w:val="17"/>
         </w:numPr>
-        <w:spacing w:line="360" w:lineRule="auto"/>
+        <w:spacing w:line="276" w:lineRule="auto"/>
         <w:jc w:val="both"/>
       </w:pPr>
       <w:r>
@@ -1019,7 +1198,7 @@
           <w:ilvl w:val="0"/>
           <w:numId w:val="17"/>
         </w:numPr>
-        <w:spacing w:line="360" w:lineRule="auto"/>
+        <w:spacing w:line="276" w:lineRule="auto"/>
         <w:jc w:val="both"/>
       </w:pPr>
       <w:r>
@@ -1033,261 +1212,11 @@
           <w:ilvl w:val="0"/>
           <w:numId w:val="17"/>
         </w:numPr>
-        <w:spacing w:line="360" w:lineRule="auto"/>
+        <w:spacing w:line="276" w:lineRule="auto"/>
         <w:jc w:val="both"/>
       </w:pPr>
       <w:r>
         <w:t>UNICEF Rwanda, WHO Rwanda country profiles and nutrition reports</w:t>
-      </w:r>
-    </w:p>
-    <w:p>
-      <w:pPr>
-        <w:pStyle w:val="NormalWeb"/>
-        <w:spacing w:line="360" w:lineRule="auto"/>
-      </w:pPr>
-    </w:p>
-    <w:p>
-      <w:pPr>
-        <w:spacing w:line="360" w:lineRule="auto"/>
-      </w:pPr>
-      <w:r>
-        <w:rPr>
-          <w:rFonts w:ascii="Segoe UI Emoji" w:hAnsi="Segoe UI Emoji" w:cs="Segoe UI Emoji"/>
-        </w:rPr>
-        <w:t>📁</w:t>
-      </w:r>
-      <w:r>
-        <w:t xml:space="preserve"> </w:t>
-      </w:r>
-      <w:proofErr w:type="spellStart"/>
-      <w:r>
-        <w:t>rwanda</w:t>
-      </w:r>
-      <w:proofErr w:type="spellEnd"/>
-      <w:r>
-        <w:t>-hidden-hunger-hackathon/</w:t>
-      </w:r>
-    </w:p>
-    <w:p>
-      <w:pPr>
-        <w:spacing w:line="360" w:lineRule="auto"/>
-      </w:pPr>
-      <w:r>
-        <w:t>│</w:t>
-      </w:r>
-    </w:p>
-    <w:p>
-      <w:pPr>
-        <w:spacing w:line="360" w:lineRule="auto"/>
-      </w:pPr>
-      <w:r>
-        <w:t xml:space="preserve">├── </w:t>
-      </w:r>
-      <w:r>
-        <w:rPr>
-          <w:rFonts w:ascii="Segoe UI Emoji" w:hAnsi="Segoe UI Emoji" w:cs="Segoe UI Emoji"/>
-        </w:rPr>
-        <w:t>📁</w:t>
-      </w:r>
-      <w:r>
-        <w:t xml:space="preserve"> data/</w:t>
-      </w:r>
-    </w:p>
-    <w:p>
-      <w:pPr>
-        <w:spacing w:line="360" w:lineRule="auto"/>
-      </w:pPr>
-      <w:r>
-        <w:t>│   ├── cleaned_dataset.csv</w:t>
-      </w:r>
-    </w:p>
-    <w:p>
-      <w:pPr>
-        <w:spacing w:line="360" w:lineRule="auto"/>
-      </w:pPr>
-      <w:r>
-        <w:t xml:space="preserve">│   └── </w:t>
-      </w:r>
-      <w:proofErr w:type="spellStart"/>
-      <w:r>
-        <w:t>rwanda_districts_shapefile</w:t>
-      </w:r>
-      <w:proofErr w:type="spellEnd"/>
-      <w:r>
-        <w:t>/</w:t>
-      </w:r>
-    </w:p>
-    <w:p>
-      <w:pPr>
-        <w:spacing w:line="360" w:lineRule="auto"/>
-      </w:pPr>
-      <w:r>
-        <w:t>│</w:t>
-      </w:r>
-    </w:p>
-    <w:p>
-      <w:pPr>
-        <w:spacing w:line="360" w:lineRule="auto"/>
-      </w:pPr>
-      <w:r>
-        <w:t xml:space="preserve">├── </w:t>
-      </w:r>
-      <w:r>
-        <w:rPr>
-          <w:rFonts w:ascii="Segoe UI Emoji" w:hAnsi="Segoe UI Emoji" w:cs="Segoe UI Emoji"/>
-        </w:rPr>
-        <w:t>📁</w:t>
-      </w:r>
-      <w:r>
-        <w:t xml:space="preserve"> notebooks/</w:t>
-      </w:r>
-    </w:p>
-    <w:p>
-      <w:pPr>
-        <w:spacing w:line="360" w:lineRule="auto"/>
-      </w:pPr>
-      <w:r>
-        <w:t>│   ├── 01_</w:t>
-      </w:r>
-      <w:proofErr w:type="gramStart"/>
-      <w:r>
-        <w:t>preprocessing.ipynb</w:t>
-      </w:r>
-      <w:proofErr w:type="gramEnd"/>
-    </w:p>
-    <w:p>
-      <w:pPr>
-        <w:spacing w:line="360" w:lineRule="auto"/>
-      </w:pPr>
-      <w:r>
-        <w:t>│   ├── 02_</w:t>
-      </w:r>
-      <w:proofErr w:type="gramStart"/>
-      <w:r>
-        <w:t>modeling.ipynb</w:t>
-      </w:r>
-      <w:proofErr w:type="gramEnd"/>
-    </w:p>
-    <w:p>
-      <w:pPr>
-        <w:spacing w:line="360" w:lineRule="auto"/>
-      </w:pPr>
-      <w:r>
-        <w:t>│   └── 03_</w:t>
-      </w:r>
-      <w:proofErr w:type="gramStart"/>
-      <w:r>
-        <w:t>mapping.ipynb</w:t>
-      </w:r>
-      <w:proofErr w:type="gramEnd"/>
-    </w:p>
-    <w:p>
-      <w:pPr>
-        <w:spacing w:line="360" w:lineRule="auto"/>
-      </w:pPr>
-      <w:r>
-        <w:t>│</w:t>
-      </w:r>
-    </w:p>
-    <w:p>
-      <w:pPr>
-        <w:spacing w:line="360" w:lineRule="auto"/>
-      </w:pPr>
-      <w:r>
-        <w:t xml:space="preserve">├── </w:t>
-      </w:r>
-      <w:r>
-        <w:rPr>
-          <w:rFonts w:ascii="Segoe UI Emoji" w:hAnsi="Segoe UI Emoji" w:cs="Segoe UI Emoji"/>
-        </w:rPr>
-        <w:t>📁</w:t>
-      </w:r>
-      <w:r>
-        <w:t xml:space="preserve"> app/</w:t>
-      </w:r>
-    </w:p>
-    <w:p>
-      <w:pPr>
-        <w:spacing w:line="360" w:lineRule="auto"/>
-      </w:pPr>
-      <w:r>
-        <w:t>│   ├── app.py (</w:t>
-      </w:r>
-      <w:proofErr w:type="spellStart"/>
-      <w:r>
-        <w:t>Streamlit</w:t>
-      </w:r>
-      <w:proofErr w:type="spellEnd"/>
-      <w:r>
-        <w:t xml:space="preserve"> or Flask)</w:t>
-      </w:r>
-    </w:p>
-    <w:p>
-      <w:pPr>
-        <w:spacing w:line="360" w:lineRule="auto"/>
-      </w:pPr>
-      <w:r>
-        <w:t>│   └── requirements.txt</w:t>
-      </w:r>
-    </w:p>
-    <w:p>
-      <w:pPr>
-        <w:spacing w:line="360" w:lineRule="auto"/>
-      </w:pPr>
-      <w:r>
-        <w:lastRenderedPageBreak/>
-        <w:t>│</w:t>
-      </w:r>
-    </w:p>
-    <w:p>
-      <w:pPr>
-        <w:spacing w:line="360" w:lineRule="auto"/>
-      </w:pPr>
-      <w:r>
-        <w:t xml:space="preserve">├── </w:t>
-      </w:r>
-      <w:r>
-        <w:rPr>
-          <w:rFonts w:ascii="Segoe UI Emoji" w:hAnsi="Segoe UI Emoji" w:cs="Segoe UI Emoji"/>
-        </w:rPr>
-        <w:t>📄</w:t>
-      </w:r>
-      <w:r>
-        <w:t xml:space="preserve"> README.md</w:t>
-      </w:r>
-    </w:p>
-    <w:p>
-      <w:pPr>
-        <w:spacing w:line="360" w:lineRule="auto"/>
-      </w:pPr>
-      <w:r>
-        <w:t xml:space="preserve">├── </w:t>
-      </w:r>
-      <w:r>
-        <w:rPr>
-          <w:rFonts w:ascii="Segoe UI Emoji" w:hAnsi="Segoe UI Emoji" w:cs="Segoe UI Emoji"/>
-        </w:rPr>
-        <w:t>📄</w:t>
-      </w:r>
-      <w:r>
-        <w:t xml:space="preserve"> policy_brief.pdf or .md</w:t>
-      </w:r>
-    </w:p>
-    <w:p>
-      <w:pPr>
-        <w:spacing w:line="360" w:lineRule="auto"/>
-      </w:pPr>
-      <w:r>
-        <w:t xml:space="preserve">└── </w:t>
-      </w:r>
-      <w:r>
-        <w:rPr>
-          <w:rFonts w:ascii="Segoe UI Emoji" w:hAnsi="Segoe UI Emoji" w:cs="Segoe UI Emoji"/>
-        </w:rPr>
-        <w:t>📄</w:t>
-      </w:r>
-      <w:r>
-        <w:t xml:space="preserve"> LICENSE</w:t>
       </w:r>
     </w:p>
     <w:sectPr>
@@ -1452,6 +1381,119 @@
     </w:lvl>
   </w:abstractNum>
   <w:abstractNum w:abstractNumId="1" w15:restartNumberingAfterBreak="0">
+    <w:nsid w:val="0F1415C0"/>
+    <w:multiLevelType w:val="hybridMultilevel"/>
+    <w:tmpl w:val="58507A6E"/>
+    <w:lvl w:ilvl="0" w:tplc="04090001">
+      <w:start w:val="1"/>
+      <w:numFmt w:val="bullet"/>
+      <w:lvlText w:val=""/>
+      <w:lvlJc w:val="left"/>
+      <w:pPr>
+        <w:ind w:left="720" w:hanging="360"/>
+      </w:pPr>
+      <w:rPr>
+        <w:rFonts w:ascii="Symbol" w:hAnsi="Symbol" w:hint="default"/>
+      </w:rPr>
+    </w:lvl>
+    <w:lvl w:ilvl="1" w:tplc="04090003" w:tentative="1">
+      <w:start w:val="1"/>
+      <w:numFmt w:val="bullet"/>
+      <w:lvlText w:val="o"/>
+      <w:lvlJc w:val="left"/>
+      <w:pPr>
+        <w:ind w:left="1440" w:hanging="360"/>
+      </w:pPr>
+      <w:rPr>
+        <w:rFonts w:ascii="Courier New" w:hAnsi="Courier New" w:cs="Courier New" w:hint="default"/>
+      </w:rPr>
+    </w:lvl>
+    <w:lvl w:ilvl="2" w:tplc="04090005" w:tentative="1">
+      <w:start w:val="1"/>
+      <w:numFmt w:val="bullet"/>
+      <w:lvlText w:val=""/>
+      <w:lvlJc w:val="left"/>
+      <w:pPr>
+        <w:ind w:left="2160" w:hanging="360"/>
+      </w:pPr>
+      <w:rPr>
+        <w:rFonts w:ascii="Wingdings" w:hAnsi="Wingdings" w:hint="default"/>
+      </w:rPr>
+    </w:lvl>
+    <w:lvl w:ilvl="3" w:tplc="04090001" w:tentative="1">
+      <w:start w:val="1"/>
+      <w:numFmt w:val="bullet"/>
+      <w:lvlText w:val=""/>
+      <w:lvlJc w:val="left"/>
+      <w:pPr>
+        <w:ind w:left="2880" w:hanging="360"/>
+      </w:pPr>
+      <w:rPr>
+        <w:rFonts w:ascii="Symbol" w:hAnsi="Symbol" w:hint="default"/>
+      </w:rPr>
+    </w:lvl>
+    <w:lvl w:ilvl="4" w:tplc="04090003" w:tentative="1">
+      <w:start w:val="1"/>
+      <w:numFmt w:val="bullet"/>
+      <w:lvlText w:val="o"/>
+      <w:lvlJc w:val="left"/>
+      <w:pPr>
+        <w:ind w:left="3600" w:hanging="360"/>
+      </w:pPr>
+      <w:rPr>
+        <w:rFonts w:ascii="Courier New" w:hAnsi="Courier New" w:cs="Courier New" w:hint="default"/>
+      </w:rPr>
+    </w:lvl>
+    <w:lvl w:ilvl="5" w:tplc="04090005" w:tentative="1">
+      <w:start w:val="1"/>
+      <w:numFmt w:val="bullet"/>
+      <w:lvlText w:val=""/>
+      <w:lvlJc w:val="left"/>
+      <w:pPr>
+        <w:ind w:left="4320" w:hanging="360"/>
+      </w:pPr>
+      <w:rPr>
+        <w:rFonts w:ascii="Wingdings" w:hAnsi="Wingdings" w:hint="default"/>
+      </w:rPr>
+    </w:lvl>
+    <w:lvl w:ilvl="6" w:tplc="04090001" w:tentative="1">
+      <w:start w:val="1"/>
+      <w:numFmt w:val="bullet"/>
+      <w:lvlText w:val=""/>
+      <w:lvlJc w:val="left"/>
+      <w:pPr>
+        <w:ind w:left="5040" w:hanging="360"/>
+      </w:pPr>
+      <w:rPr>
+        <w:rFonts w:ascii="Symbol" w:hAnsi="Symbol" w:hint="default"/>
+      </w:rPr>
+    </w:lvl>
+    <w:lvl w:ilvl="7" w:tplc="04090003" w:tentative="1">
+      <w:start w:val="1"/>
+      <w:numFmt w:val="bullet"/>
+      <w:lvlText w:val="o"/>
+      <w:lvlJc w:val="left"/>
+      <w:pPr>
+        <w:ind w:left="5760" w:hanging="360"/>
+      </w:pPr>
+      <w:rPr>
+        <w:rFonts w:ascii="Courier New" w:hAnsi="Courier New" w:cs="Courier New" w:hint="default"/>
+      </w:rPr>
+    </w:lvl>
+    <w:lvl w:ilvl="8" w:tplc="04090005" w:tentative="1">
+      <w:start w:val="1"/>
+      <w:numFmt w:val="bullet"/>
+      <w:lvlText w:val=""/>
+      <w:lvlJc w:val="left"/>
+      <w:pPr>
+        <w:ind w:left="6480" w:hanging="360"/>
+      </w:pPr>
+      <w:rPr>
+        <w:rFonts w:ascii="Wingdings" w:hAnsi="Wingdings" w:hint="default"/>
+      </w:rPr>
+    </w:lvl>
+  </w:abstractNum>
+  <w:abstractNum w:abstractNumId="2" w15:restartNumberingAfterBreak="0">
     <w:nsid w:val="17E7389F"/>
     <w:multiLevelType w:val="multilevel"/>
     <w:tmpl w:val="E35280AA"/>
@@ -1600,7 +1642,7 @@
       </w:rPr>
     </w:lvl>
   </w:abstractNum>
-  <w:abstractNum w:abstractNumId="2" w15:restartNumberingAfterBreak="0">
+  <w:abstractNum w:abstractNumId="3" w15:restartNumberingAfterBreak="0">
     <w:nsid w:val="1DA0487B"/>
     <w:multiLevelType w:val="multilevel"/>
     <w:tmpl w:val="C07A80E0"/>
@@ -1749,7 +1791,156 @@
       </w:rPr>
     </w:lvl>
   </w:abstractNum>
-  <w:abstractNum w:abstractNumId="3" w15:restartNumberingAfterBreak="0">
+  <w:abstractNum w:abstractNumId="4" w15:restartNumberingAfterBreak="0">
+    <w:nsid w:val="226F2AED"/>
+    <w:multiLevelType w:val="multilevel"/>
+    <w:tmpl w:val="F70E95C2"/>
+    <w:lvl w:ilvl="0">
+      <w:start w:val="1"/>
+      <w:numFmt w:val="bullet"/>
+      <w:lvlText w:val=""/>
+      <w:lvlJc w:val="left"/>
+      <w:pPr>
+        <w:tabs>
+          <w:tab w:val="num" w:pos="720"/>
+        </w:tabs>
+        <w:ind w:left="720" w:hanging="360"/>
+      </w:pPr>
+      <w:rPr>
+        <w:rFonts w:ascii="Symbol" w:hAnsi="Symbol" w:hint="default"/>
+        <w:sz w:val="20"/>
+      </w:rPr>
+    </w:lvl>
+    <w:lvl w:ilvl="1" w:tentative="1">
+      <w:start w:val="1"/>
+      <w:numFmt w:val="bullet"/>
+      <w:lvlText w:val="o"/>
+      <w:lvlJc w:val="left"/>
+      <w:pPr>
+        <w:tabs>
+          <w:tab w:val="num" w:pos="1440"/>
+        </w:tabs>
+        <w:ind w:left="1440" w:hanging="360"/>
+      </w:pPr>
+      <w:rPr>
+        <w:rFonts w:ascii="Courier New" w:hAnsi="Courier New" w:hint="default"/>
+        <w:sz w:val="20"/>
+      </w:rPr>
+    </w:lvl>
+    <w:lvl w:ilvl="2" w:tentative="1">
+      <w:start w:val="1"/>
+      <w:numFmt w:val="bullet"/>
+      <w:lvlText w:val=""/>
+      <w:lvlJc w:val="left"/>
+      <w:pPr>
+        <w:tabs>
+          <w:tab w:val="num" w:pos="2160"/>
+        </w:tabs>
+        <w:ind w:left="2160" w:hanging="360"/>
+      </w:pPr>
+      <w:rPr>
+        <w:rFonts w:ascii="Wingdings" w:hAnsi="Wingdings" w:hint="default"/>
+        <w:sz w:val="20"/>
+      </w:rPr>
+    </w:lvl>
+    <w:lvl w:ilvl="3" w:tentative="1">
+      <w:start w:val="1"/>
+      <w:numFmt w:val="bullet"/>
+      <w:lvlText w:val=""/>
+      <w:lvlJc w:val="left"/>
+      <w:pPr>
+        <w:tabs>
+          <w:tab w:val="num" w:pos="2880"/>
+        </w:tabs>
+        <w:ind w:left="2880" w:hanging="360"/>
+      </w:pPr>
+      <w:rPr>
+        <w:rFonts w:ascii="Wingdings" w:hAnsi="Wingdings" w:hint="default"/>
+        <w:sz w:val="20"/>
+      </w:rPr>
+    </w:lvl>
+    <w:lvl w:ilvl="4" w:tentative="1">
+      <w:start w:val="1"/>
+      <w:numFmt w:val="bullet"/>
+      <w:lvlText w:val=""/>
+      <w:lvlJc w:val="left"/>
+      <w:pPr>
+        <w:tabs>
+          <w:tab w:val="num" w:pos="3600"/>
+        </w:tabs>
+        <w:ind w:left="3600" w:hanging="360"/>
+      </w:pPr>
+      <w:rPr>
+        <w:rFonts w:ascii="Wingdings" w:hAnsi="Wingdings" w:hint="default"/>
+        <w:sz w:val="20"/>
+      </w:rPr>
+    </w:lvl>
+    <w:lvl w:ilvl="5" w:tentative="1">
+      <w:start w:val="1"/>
+      <w:numFmt w:val="bullet"/>
+      <w:lvlText w:val=""/>
+      <w:lvlJc w:val="left"/>
+      <w:pPr>
+        <w:tabs>
+          <w:tab w:val="num" w:pos="4320"/>
+        </w:tabs>
+        <w:ind w:left="4320" w:hanging="360"/>
+      </w:pPr>
+      <w:rPr>
+        <w:rFonts w:ascii="Wingdings" w:hAnsi="Wingdings" w:hint="default"/>
+        <w:sz w:val="20"/>
+      </w:rPr>
+    </w:lvl>
+    <w:lvl w:ilvl="6" w:tentative="1">
+      <w:start w:val="1"/>
+      <w:numFmt w:val="bullet"/>
+      <w:lvlText w:val=""/>
+      <w:lvlJc w:val="left"/>
+      <w:pPr>
+        <w:tabs>
+          <w:tab w:val="num" w:pos="5040"/>
+        </w:tabs>
+        <w:ind w:left="5040" w:hanging="360"/>
+      </w:pPr>
+      <w:rPr>
+        <w:rFonts w:ascii="Wingdings" w:hAnsi="Wingdings" w:hint="default"/>
+        <w:sz w:val="20"/>
+      </w:rPr>
+    </w:lvl>
+    <w:lvl w:ilvl="7" w:tentative="1">
+      <w:start w:val="1"/>
+      <w:numFmt w:val="bullet"/>
+      <w:lvlText w:val=""/>
+      <w:lvlJc w:val="left"/>
+      <w:pPr>
+        <w:tabs>
+          <w:tab w:val="num" w:pos="5760"/>
+        </w:tabs>
+        <w:ind w:left="5760" w:hanging="360"/>
+      </w:pPr>
+      <w:rPr>
+        <w:rFonts w:ascii="Wingdings" w:hAnsi="Wingdings" w:hint="default"/>
+        <w:sz w:val="20"/>
+      </w:rPr>
+    </w:lvl>
+    <w:lvl w:ilvl="8" w:tentative="1">
+      <w:start w:val="1"/>
+      <w:numFmt w:val="bullet"/>
+      <w:lvlText w:val=""/>
+      <w:lvlJc w:val="left"/>
+      <w:pPr>
+        <w:tabs>
+          <w:tab w:val="num" w:pos="6480"/>
+        </w:tabs>
+        <w:ind w:left="6480" w:hanging="360"/>
+      </w:pPr>
+      <w:rPr>
+        <w:rFonts w:ascii="Wingdings" w:hAnsi="Wingdings" w:hint="default"/>
+        <w:sz w:val="20"/>
+      </w:rPr>
+    </w:lvl>
+  </w:abstractNum>
+  <w:abstractNum w:abstractNumId="5" w15:restartNumberingAfterBreak="0">
     <w:nsid w:val="2BDC4C39"/>
     <w:multiLevelType w:val="multilevel"/>
     <w:tmpl w:val="F670B520"/>
@@ -1898,7 +2089,156 @@
       </w:rPr>
     </w:lvl>
   </w:abstractNum>
-  <w:abstractNum w:abstractNumId="4" w15:restartNumberingAfterBreak="0">
+  <w:abstractNum w:abstractNumId="6" w15:restartNumberingAfterBreak="0">
+    <w:nsid w:val="2F8E1328"/>
+    <w:multiLevelType w:val="multilevel"/>
+    <w:tmpl w:val="49E4330A"/>
+    <w:lvl w:ilvl="0">
+      <w:start w:val="1"/>
+      <w:numFmt w:val="bullet"/>
+      <w:lvlText w:val=""/>
+      <w:lvlJc w:val="left"/>
+      <w:pPr>
+        <w:tabs>
+          <w:tab w:val="num" w:pos="720"/>
+        </w:tabs>
+        <w:ind w:left="720" w:hanging="360"/>
+      </w:pPr>
+      <w:rPr>
+        <w:rFonts w:ascii="Symbol" w:hAnsi="Symbol" w:hint="default"/>
+        <w:sz w:val="20"/>
+      </w:rPr>
+    </w:lvl>
+    <w:lvl w:ilvl="1" w:tentative="1">
+      <w:start w:val="1"/>
+      <w:numFmt w:val="bullet"/>
+      <w:lvlText w:val="o"/>
+      <w:lvlJc w:val="left"/>
+      <w:pPr>
+        <w:tabs>
+          <w:tab w:val="num" w:pos="1440"/>
+        </w:tabs>
+        <w:ind w:left="1440" w:hanging="360"/>
+      </w:pPr>
+      <w:rPr>
+        <w:rFonts w:ascii="Courier New" w:hAnsi="Courier New" w:hint="default"/>
+        <w:sz w:val="20"/>
+      </w:rPr>
+    </w:lvl>
+    <w:lvl w:ilvl="2" w:tentative="1">
+      <w:start w:val="1"/>
+      <w:numFmt w:val="bullet"/>
+      <w:lvlText w:val=""/>
+      <w:lvlJc w:val="left"/>
+      <w:pPr>
+        <w:tabs>
+          <w:tab w:val="num" w:pos="2160"/>
+        </w:tabs>
+        <w:ind w:left="2160" w:hanging="360"/>
+      </w:pPr>
+      <w:rPr>
+        <w:rFonts w:ascii="Wingdings" w:hAnsi="Wingdings" w:hint="default"/>
+        <w:sz w:val="20"/>
+      </w:rPr>
+    </w:lvl>
+    <w:lvl w:ilvl="3" w:tentative="1">
+      <w:start w:val="1"/>
+      <w:numFmt w:val="bullet"/>
+      <w:lvlText w:val=""/>
+      <w:lvlJc w:val="left"/>
+      <w:pPr>
+        <w:tabs>
+          <w:tab w:val="num" w:pos="2880"/>
+        </w:tabs>
+        <w:ind w:left="2880" w:hanging="360"/>
+      </w:pPr>
+      <w:rPr>
+        <w:rFonts w:ascii="Wingdings" w:hAnsi="Wingdings" w:hint="default"/>
+        <w:sz w:val="20"/>
+      </w:rPr>
+    </w:lvl>
+    <w:lvl w:ilvl="4" w:tentative="1">
+      <w:start w:val="1"/>
+      <w:numFmt w:val="bullet"/>
+      <w:lvlText w:val=""/>
+      <w:lvlJc w:val="left"/>
+      <w:pPr>
+        <w:tabs>
+          <w:tab w:val="num" w:pos="3600"/>
+        </w:tabs>
+        <w:ind w:left="3600" w:hanging="360"/>
+      </w:pPr>
+      <w:rPr>
+        <w:rFonts w:ascii="Wingdings" w:hAnsi="Wingdings" w:hint="default"/>
+        <w:sz w:val="20"/>
+      </w:rPr>
+    </w:lvl>
+    <w:lvl w:ilvl="5" w:tentative="1">
+      <w:start w:val="1"/>
+      <w:numFmt w:val="bullet"/>
+      <w:lvlText w:val=""/>
+      <w:lvlJc w:val="left"/>
+      <w:pPr>
+        <w:tabs>
+          <w:tab w:val="num" w:pos="4320"/>
+        </w:tabs>
+        <w:ind w:left="4320" w:hanging="360"/>
+      </w:pPr>
+      <w:rPr>
+        <w:rFonts w:ascii="Wingdings" w:hAnsi="Wingdings" w:hint="default"/>
+        <w:sz w:val="20"/>
+      </w:rPr>
+    </w:lvl>
+    <w:lvl w:ilvl="6" w:tentative="1">
+      <w:start w:val="1"/>
+      <w:numFmt w:val="bullet"/>
+      <w:lvlText w:val=""/>
+      <w:lvlJc w:val="left"/>
+      <w:pPr>
+        <w:tabs>
+          <w:tab w:val="num" w:pos="5040"/>
+        </w:tabs>
+        <w:ind w:left="5040" w:hanging="360"/>
+      </w:pPr>
+      <w:rPr>
+        <w:rFonts w:ascii="Wingdings" w:hAnsi="Wingdings" w:hint="default"/>
+        <w:sz w:val="20"/>
+      </w:rPr>
+    </w:lvl>
+    <w:lvl w:ilvl="7" w:tentative="1">
+      <w:start w:val="1"/>
+      <w:numFmt w:val="bullet"/>
+      <w:lvlText w:val=""/>
+      <w:lvlJc w:val="left"/>
+      <w:pPr>
+        <w:tabs>
+          <w:tab w:val="num" w:pos="5760"/>
+        </w:tabs>
+        <w:ind w:left="5760" w:hanging="360"/>
+      </w:pPr>
+      <w:rPr>
+        <w:rFonts w:ascii="Wingdings" w:hAnsi="Wingdings" w:hint="default"/>
+        <w:sz w:val="20"/>
+      </w:rPr>
+    </w:lvl>
+    <w:lvl w:ilvl="8" w:tentative="1">
+      <w:start w:val="1"/>
+      <w:numFmt w:val="bullet"/>
+      <w:lvlText w:val=""/>
+      <w:lvlJc w:val="left"/>
+      <w:pPr>
+        <w:tabs>
+          <w:tab w:val="num" w:pos="6480"/>
+        </w:tabs>
+        <w:ind w:left="6480" w:hanging="360"/>
+      </w:pPr>
+      <w:rPr>
+        <w:rFonts w:ascii="Wingdings" w:hAnsi="Wingdings" w:hint="default"/>
+        <w:sz w:val="20"/>
+      </w:rPr>
+    </w:lvl>
+  </w:abstractNum>
+  <w:abstractNum w:abstractNumId="7" w15:restartNumberingAfterBreak="0">
     <w:nsid w:val="2F9B7FAC"/>
     <w:multiLevelType w:val="multilevel"/>
     <w:tmpl w:val="7A603D5C"/>
@@ -2047,7 +2387,120 @@
       </w:rPr>
     </w:lvl>
   </w:abstractNum>
-  <w:abstractNum w:abstractNumId="5" w15:restartNumberingAfterBreak="0">
+  <w:abstractNum w:abstractNumId="8" w15:restartNumberingAfterBreak="0">
+    <w:nsid w:val="35E604CE"/>
+    <w:multiLevelType w:val="hybridMultilevel"/>
+    <w:tmpl w:val="0C4E713C"/>
+    <w:lvl w:ilvl="0" w:tplc="04090001">
+      <w:start w:val="1"/>
+      <w:numFmt w:val="bullet"/>
+      <w:lvlText w:val=""/>
+      <w:lvlJc w:val="left"/>
+      <w:pPr>
+        <w:ind w:left="720" w:hanging="360"/>
+      </w:pPr>
+      <w:rPr>
+        <w:rFonts w:ascii="Symbol" w:hAnsi="Symbol" w:hint="default"/>
+      </w:rPr>
+    </w:lvl>
+    <w:lvl w:ilvl="1" w:tplc="04090003" w:tentative="1">
+      <w:start w:val="1"/>
+      <w:numFmt w:val="bullet"/>
+      <w:lvlText w:val="o"/>
+      <w:lvlJc w:val="left"/>
+      <w:pPr>
+        <w:ind w:left="1440" w:hanging="360"/>
+      </w:pPr>
+      <w:rPr>
+        <w:rFonts w:ascii="Courier New" w:hAnsi="Courier New" w:cs="Courier New" w:hint="default"/>
+      </w:rPr>
+    </w:lvl>
+    <w:lvl w:ilvl="2" w:tplc="04090005" w:tentative="1">
+      <w:start w:val="1"/>
+      <w:numFmt w:val="bullet"/>
+      <w:lvlText w:val=""/>
+      <w:lvlJc w:val="left"/>
+      <w:pPr>
+        <w:ind w:left="2160" w:hanging="360"/>
+      </w:pPr>
+      <w:rPr>
+        <w:rFonts w:ascii="Wingdings" w:hAnsi="Wingdings" w:hint="default"/>
+      </w:rPr>
+    </w:lvl>
+    <w:lvl w:ilvl="3" w:tplc="04090001" w:tentative="1">
+      <w:start w:val="1"/>
+      <w:numFmt w:val="bullet"/>
+      <w:lvlText w:val=""/>
+      <w:lvlJc w:val="left"/>
+      <w:pPr>
+        <w:ind w:left="2880" w:hanging="360"/>
+      </w:pPr>
+      <w:rPr>
+        <w:rFonts w:ascii="Symbol" w:hAnsi="Symbol" w:hint="default"/>
+      </w:rPr>
+    </w:lvl>
+    <w:lvl w:ilvl="4" w:tplc="04090003" w:tentative="1">
+      <w:start w:val="1"/>
+      <w:numFmt w:val="bullet"/>
+      <w:lvlText w:val="o"/>
+      <w:lvlJc w:val="left"/>
+      <w:pPr>
+        <w:ind w:left="3600" w:hanging="360"/>
+      </w:pPr>
+      <w:rPr>
+        <w:rFonts w:ascii="Courier New" w:hAnsi="Courier New" w:cs="Courier New" w:hint="default"/>
+      </w:rPr>
+    </w:lvl>
+    <w:lvl w:ilvl="5" w:tplc="04090005" w:tentative="1">
+      <w:start w:val="1"/>
+      <w:numFmt w:val="bullet"/>
+      <w:lvlText w:val=""/>
+      <w:lvlJc w:val="left"/>
+      <w:pPr>
+        <w:ind w:left="4320" w:hanging="360"/>
+      </w:pPr>
+      <w:rPr>
+        <w:rFonts w:ascii="Wingdings" w:hAnsi="Wingdings" w:hint="default"/>
+      </w:rPr>
+    </w:lvl>
+    <w:lvl w:ilvl="6" w:tplc="04090001" w:tentative="1">
+      <w:start w:val="1"/>
+      <w:numFmt w:val="bullet"/>
+      <w:lvlText w:val=""/>
+      <w:lvlJc w:val="left"/>
+      <w:pPr>
+        <w:ind w:left="5040" w:hanging="360"/>
+      </w:pPr>
+      <w:rPr>
+        <w:rFonts w:ascii="Symbol" w:hAnsi="Symbol" w:hint="default"/>
+      </w:rPr>
+    </w:lvl>
+    <w:lvl w:ilvl="7" w:tplc="04090003" w:tentative="1">
+      <w:start w:val="1"/>
+      <w:numFmt w:val="bullet"/>
+      <w:lvlText w:val="o"/>
+      <w:lvlJc w:val="left"/>
+      <w:pPr>
+        <w:ind w:left="5760" w:hanging="360"/>
+      </w:pPr>
+      <w:rPr>
+        <w:rFonts w:ascii="Courier New" w:hAnsi="Courier New" w:cs="Courier New" w:hint="default"/>
+      </w:rPr>
+    </w:lvl>
+    <w:lvl w:ilvl="8" w:tplc="04090005" w:tentative="1">
+      <w:start w:val="1"/>
+      <w:numFmt w:val="bullet"/>
+      <w:lvlText w:val=""/>
+      <w:lvlJc w:val="left"/>
+      <w:pPr>
+        <w:ind w:left="6480" w:hanging="360"/>
+      </w:pPr>
+      <w:rPr>
+        <w:rFonts w:ascii="Wingdings" w:hAnsi="Wingdings" w:hint="default"/>
+      </w:rPr>
+    </w:lvl>
+  </w:abstractNum>
+  <w:abstractNum w:abstractNumId="9" w15:restartNumberingAfterBreak="0">
     <w:nsid w:val="367E3701"/>
     <w:multiLevelType w:val="multilevel"/>
     <w:tmpl w:val="B1964AC0"/>
@@ -2196,7 +2649,7 @@
       </w:rPr>
     </w:lvl>
   </w:abstractNum>
-  <w:abstractNum w:abstractNumId="6" w15:restartNumberingAfterBreak="0">
+  <w:abstractNum w:abstractNumId="10" w15:restartNumberingAfterBreak="0">
     <w:nsid w:val="375F0172"/>
     <w:multiLevelType w:val="multilevel"/>
     <w:tmpl w:val="31FE5C1E"/>
@@ -2345,7 +2798,7 @@
       </w:rPr>
     </w:lvl>
   </w:abstractNum>
-  <w:abstractNum w:abstractNumId="7" w15:restartNumberingAfterBreak="0">
+  <w:abstractNum w:abstractNumId="11" w15:restartNumberingAfterBreak="0">
     <w:nsid w:val="38281089"/>
     <w:multiLevelType w:val="multilevel"/>
     <w:tmpl w:val="0178D790"/>
@@ -2494,7 +2947,7 @@
       </w:rPr>
     </w:lvl>
   </w:abstractNum>
-  <w:abstractNum w:abstractNumId="8" w15:restartNumberingAfterBreak="0">
+  <w:abstractNum w:abstractNumId="12" w15:restartNumberingAfterBreak="0">
     <w:nsid w:val="3B8F13C7"/>
     <w:multiLevelType w:val="multilevel"/>
     <w:tmpl w:val="F37EDBB6"/>
@@ -2643,7 +3096,156 @@
       </w:rPr>
     </w:lvl>
   </w:abstractNum>
-  <w:abstractNum w:abstractNumId="9" w15:restartNumberingAfterBreak="0">
+  <w:abstractNum w:abstractNumId="13" w15:restartNumberingAfterBreak="0">
+    <w:nsid w:val="3BAD115F"/>
+    <w:multiLevelType w:val="multilevel"/>
+    <w:tmpl w:val="3078C0F4"/>
+    <w:lvl w:ilvl="0">
+      <w:start w:val="1"/>
+      <w:numFmt w:val="bullet"/>
+      <w:lvlText w:val=""/>
+      <w:lvlJc w:val="left"/>
+      <w:pPr>
+        <w:tabs>
+          <w:tab w:val="num" w:pos="720"/>
+        </w:tabs>
+        <w:ind w:left="720" w:hanging="360"/>
+      </w:pPr>
+      <w:rPr>
+        <w:rFonts w:ascii="Symbol" w:hAnsi="Symbol" w:hint="default"/>
+        <w:sz w:val="20"/>
+      </w:rPr>
+    </w:lvl>
+    <w:lvl w:ilvl="1" w:tentative="1">
+      <w:start w:val="1"/>
+      <w:numFmt w:val="bullet"/>
+      <w:lvlText w:val="o"/>
+      <w:lvlJc w:val="left"/>
+      <w:pPr>
+        <w:tabs>
+          <w:tab w:val="num" w:pos="1440"/>
+        </w:tabs>
+        <w:ind w:left="1440" w:hanging="360"/>
+      </w:pPr>
+      <w:rPr>
+        <w:rFonts w:ascii="Courier New" w:hAnsi="Courier New" w:hint="default"/>
+        <w:sz w:val="20"/>
+      </w:rPr>
+    </w:lvl>
+    <w:lvl w:ilvl="2" w:tentative="1">
+      <w:start w:val="1"/>
+      <w:numFmt w:val="bullet"/>
+      <w:lvlText w:val=""/>
+      <w:lvlJc w:val="left"/>
+      <w:pPr>
+        <w:tabs>
+          <w:tab w:val="num" w:pos="2160"/>
+        </w:tabs>
+        <w:ind w:left="2160" w:hanging="360"/>
+      </w:pPr>
+      <w:rPr>
+        <w:rFonts w:ascii="Wingdings" w:hAnsi="Wingdings" w:hint="default"/>
+        <w:sz w:val="20"/>
+      </w:rPr>
+    </w:lvl>
+    <w:lvl w:ilvl="3" w:tentative="1">
+      <w:start w:val="1"/>
+      <w:numFmt w:val="bullet"/>
+      <w:lvlText w:val=""/>
+      <w:lvlJc w:val="left"/>
+      <w:pPr>
+        <w:tabs>
+          <w:tab w:val="num" w:pos="2880"/>
+        </w:tabs>
+        <w:ind w:left="2880" w:hanging="360"/>
+      </w:pPr>
+      <w:rPr>
+        <w:rFonts w:ascii="Wingdings" w:hAnsi="Wingdings" w:hint="default"/>
+        <w:sz w:val="20"/>
+      </w:rPr>
+    </w:lvl>
+    <w:lvl w:ilvl="4" w:tentative="1">
+      <w:start w:val="1"/>
+      <w:numFmt w:val="bullet"/>
+      <w:lvlText w:val=""/>
+      <w:lvlJc w:val="left"/>
+      <w:pPr>
+        <w:tabs>
+          <w:tab w:val="num" w:pos="3600"/>
+        </w:tabs>
+        <w:ind w:left="3600" w:hanging="360"/>
+      </w:pPr>
+      <w:rPr>
+        <w:rFonts w:ascii="Wingdings" w:hAnsi="Wingdings" w:hint="default"/>
+        <w:sz w:val="20"/>
+      </w:rPr>
+    </w:lvl>
+    <w:lvl w:ilvl="5" w:tentative="1">
+      <w:start w:val="1"/>
+      <w:numFmt w:val="bullet"/>
+      <w:lvlText w:val=""/>
+      <w:lvlJc w:val="left"/>
+      <w:pPr>
+        <w:tabs>
+          <w:tab w:val="num" w:pos="4320"/>
+        </w:tabs>
+        <w:ind w:left="4320" w:hanging="360"/>
+      </w:pPr>
+      <w:rPr>
+        <w:rFonts w:ascii="Wingdings" w:hAnsi="Wingdings" w:hint="default"/>
+        <w:sz w:val="20"/>
+      </w:rPr>
+    </w:lvl>
+    <w:lvl w:ilvl="6" w:tentative="1">
+      <w:start w:val="1"/>
+      <w:numFmt w:val="bullet"/>
+      <w:lvlText w:val=""/>
+      <w:lvlJc w:val="left"/>
+      <w:pPr>
+        <w:tabs>
+          <w:tab w:val="num" w:pos="5040"/>
+        </w:tabs>
+        <w:ind w:left="5040" w:hanging="360"/>
+      </w:pPr>
+      <w:rPr>
+        <w:rFonts w:ascii="Wingdings" w:hAnsi="Wingdings" w:hint="default"/>
+        <w:sz w:val="20"/>
+      </w:rPr>
+    </w:lvl>
+    <w:lvl w:ilvl="7" w:tentative="1">
+      <w:start w:val="1"/>
+      <w:numFmt w:val="bullet"/>
+      <w:lvlText w:val=""/>
+      <w:lvlJc w:val="left"/>
+      <w:pPr>
+        <w:tabs>
+          <w:tab w:val="num" w:pos="5760"/>
+        </w:tabs>
+        <w:ind w:left="5760" w:hanging="360"/>
+      </w:pPr>
+      <w:rPr>
+        <w:rFonts w:ascii="Wingdings" w:hAnsi="Wingdings" w:hint="default"/>
+        <w:sz w:val="20"/>
+      </w:rPr>
+    </w:lvl>
+    <w:lvl w:ilvl="8" w:tentative="1">
+      <w:start w:val="1"/>
+      <w:numFmt w:val="bullet"/>
+      <w:lvlText w:val=""/>
+      <w:lvlJc w:val="left"/>
+      <w:pPr>
+        <w:tabs>
+          <w:tab w:val="num" w:pos="6480"/>
+        </w:tabs>
+        <w:ind w:left="6480" w:hanging="360"/>
+      </w:pPr>
+      <w:rPr>
+        <w:rFonts w:ascii="Wingdings" w:hAnsi="Wingdings" w:hint="default"/>
+        <w:sz w:val="20"/>
+      </w:rPr>
+    </w:lvl>
+  </w:abstractNum>
+  <w:abstractNum w:abstractNumId="14" w15:restartNumberingAfterBreak="0">
     <w:nsid w:val="4A987567"/>
     <w:multiLevelType w:val="multilevel"/>
     <w:tmpl w:val="764C9FE0"/>
@@ -2792,7 +3394,7 @@
       </w:rPr>
     </w:lvl>
   </w:abstractNum>
-  <w:abstractNum w:abstractNumId="10" w15:restartNumberingAfterBreak="0">
+  <w:abstractNum w:abstractNumId="15" w15:restartNumberingAfterBreak="0">
     <w:nsid w:val="4F9B2CB9"/>
     <w:multiLevelType w:val="multilevel"/>
     <w:tmpl w:val="DDD6F5F2"/>
@@ -2941,7 +3543,7 @@
       </w:rPr>
     </w:lvl>
   </w:abstractNum>
-  <w:abstractNum w:abstractNumId="11" w15:restartNumberingAfterBreak="0">
+  <w:abstractNum w:abstractNumId="16" w15:restartNumberingAfterBreak="0">
     <w:nsid w:val="4FB06002"/>
     <w:multiLevelType w:val="multilevel"/>
     <w:tmpl w:val="E33E8654"/>
@@ -3090,7 +3692,7 @@
       </w:rPr>
     </w:lvl>
   </w:abstractNum>
-  <w:abstractNum w:abstractNumId="12" w15:restartNumberingAfterBreak="0">
+  <w:abstractNum w:abstractNumId="17" w15:restartNumberingAfterBreak="0">
     <w:nsid w:val="53983E27"/>
     <w:multiLevelType w:val="multilevel"/>
     <w:tmpl w:val="382437DC"/>
@@ -3239,7 +3841,7 @@
       </w:rPr>
     </w:lvl>
   </w:abstractNum>
-  <w:abstractNum w:abstractNumId="13" w15:restartNumberingAfterBreak="0">
+  <w:abstractNum w:abstractNumId="18" w15:restartNumberingAfterBreak="0">
     <w:nsid w:val="56D9781A"/>
     <w:multiLevelType w:val="multilevel"/>
     <w:tmpl w:val="ADB6B912"/>
@@ -3388,7 +3990,7 @@
       </w:rPr>
     </w:lvl>
   </w:abstractNum>
-  <w:abstractNum w:abstractNumId="14" w15:restartNumberingAfterBreak="0">
+  <w:abstractNum w:abstractNumId="19" w15:restartNumberingAfterBreak="0">
     <w:nsid w:val="652B5CA7"/>
     <w:multiLevelType w:val="multilevel"/>
     <w:tmpl w:val="6FDA884C"/>
@@ -3537,7 +4139,7 @@
       </w:rPr>
     </w:lvl>
   </w:abstractNum>
-  <w:abstractNum w:abstractNumId="15" w15:restartNumberingAfterBreak="0">
+  <w:abstractNum w:abstractNumId="20" w15:restartNumberingAfterBreak="0">
     <w:nsid w:val="6A173081"/>
     <w:multiLevelType w:val="multilevel"/>
     <w:tmpl w:val="0964A56E"/>
@@ -3686,7 +4288,418 @@
       </w:rPr>
     </w:lvl>
   </w:abstractNum>
-  <w:abstractNum w:abstractNumId="16" w15:restartNumberingAfterBreak="0">
+  <w:abstractNum w:abstractNumId="21" w15:restartNumberingAfterBreak="0">
+    <w:nsid w:val="6C791D81"/>
+    <w:multiLevelType w:val="multilevel"/>
+    <w:tmpl w:val="4AA28686"/>
+    <w:lvl w:ilvl="0">
+      <w:start w:val="1"/>
+      <w:numFmt w:val="bullet"/>
+      <w:lvlText w:val=""/>
+      <w:lvlJc w:val="left"/>
+      <w:pPr>
+        <w:tabs>
+          <w:tab w:val="num" w:pos="720"/>
+        </w:tabs>
+        <w:ind w:left="720" w:hanging="360"/>
+      </w:pPr>
+      <w:rPr>
+        <w:rFonts w:ascii="Symbol" w:hAnsi="Symbol" w:hint="default"/>
+        <w:sz w:val="20"/>
+      </w:rPr>
+    </w:lvl>
+    <w:lvl w:ilvl="1" w:tentative="1">
+      <w:start w:val="1"/>
+      <w:numFmt w:val="bullet"/>
+      <w:lvlText w:val="o"/>
+      <w:lvlJc w:val="left"/>
+      <w:pPr>
+        <w:tabs>
+          <w:tab w:val="num" w:pos="1440"/>
+        </w:tabs>
+        <w:ind w:left="1440" w:hanging="360"/>
+      </w:pPr>
+      <w:rPr>
+        <w:rFonts w:ascii="Courier New" w:hAnsi="Courier New" w:hint="default"/>
+        <w:sz w:val="20"/>
+      </w:rPr>
+    </w:lvl>
+    <w:lvl w:ilvl="2" w:tentative="1">
+      <w:start w:val="1"/>
+      <w:numFmt w:val="bullet"/>
+      <w:lvlText w:val=""/>
+      <w:lvlJc w:val="left"/>
+      <w:pPr>
+        <w:tabs>
+          <w:tab w:val="num" w:pos="2160"/>
+        </w:tabs>
+        <w:ind w:left="2160" w:hanging="360"/>
+      </w:pPr>
+      <w:rPr>
+        <w:rFonts w:ascii="Wingdings" w:hAnsi="Wingdings" w:hint="default"/>
+        <w:sz w:val="20"/>
+      </w:rPr>
+    </w:lvl>
+    <w:lvl w:ilvl="3" w:tentative="1">
+      <w:start w:val="1"/>
+      <w:numFmt w:val="bullet"/>
+      <w:lvlText w:val=""/>
+      <w:lvlJc w:val="left"/>
+      <w:pPr>
+        <w:tabs>
+          <w:tab w:val="num" w:pos="2880"/>
+        </w:tabs>
+        <w:ind w:left="2880" w:hanging="360"/>
+      </w:pPr>
+      <w:rPr>
+        <w:rFonts w:ascii="Wingdings" w:hAnsi="Wingdings" w:hint="default"/>
+        <w:sz w:val="20"/>
+      </w:rPr>
+    </w:lvl>
+    <w:lvl w:ilvl="4" w:tentative="1">
+      <w:start w:val="1"/>
+      <w:numFmt w:val="bullet"/>
+      <w:lvlText w:val=""/>
+      <w:lvlJc w:val="left"/>
+      <w:pPr>
+        <w:tabs>
+          <w:tab w:val="num" w:pos="3600"/>
+        </w:tabs>
+        <w:ind w:left="3600" w:hanging="360"/>
+      </w:pPr>
+      <w:rPr>
+        <w:rFonts w:ascii="Wingdings" w:hAnsi="Wingdings" w:hint="default"/>
+        <w:sz w:val="20"/>
+      </w:rPr>
+    </w:lvl>
+    <w:lvl w:ilvl="5" w:tentative="1">
+      <w:start w:val="1"/>
+      <w:numFmt w:val="bullet"/>
+      <w:lvlText w:val=""/>
+      <w:lvlJc w:val="left"/>
+      <w:pPr>
+        <w:tabs>
+          <w:tab w:val="num" w:pos="4320"/>
+        </w:tabs>
+        <w:ind w:left="4320" w:hanging="360"/>
+      </w:pPr>
+      <w:rPr>
+        <w:rFonts w:ascii="Wingdings" w:hAnsi="Wingdings" w:hint="default"/>
+        <w:sz w:val="20"/>
+      </w:rPr>
+    </w:lvl>
+    <w:lvl w:ilvl="6" w:tentative="1">
+      <w:start w:val="1"/>
+      <w:numFmt w:val="bullet"/>
+      <w:lvlText w:val=""/>
+      <w:lvlJc w:val="left"/>
+      <w:pPr>
+        <w:tabs>
+          <w:tab w:val="num" w:pos="5040"/>
+        </w:tabs>
+        <w:ind w:left="5040" w:hanging="360"/>
+      </w:pPr>
+      <w:rPr>
+        <w:rFonts w:ascii="Wingdings" w:hAnsi="Wingdings" w:hint="default"/>
+        <w:sz w:val="20"/>
+      </w:rPr>
+    </w:lvl>
+    <w:lvl w:ilvl="7" w:tentative="1">
+      <w:start w:val="1"/>
+      <w:numFmt w:val="bullet"/>
+      <w:lvlText w:val=""/>
+      <w:lvlJc w:val="left"/>
+      <w:pPr>
+        <w:tabs>
+          <w:tab w:val="num" w:pos="5760"/>
+        </w:tabs>
+        <w:ind w:left="5760" w:hanging="360"/>
+      </w:pPr>
+      <w:rPr>
+        <w:rFonts w:ascii="Wingdings" w:hAnsi="Wingdings" w:hint="default"/>
+        <w:sz w:val="20"/>
+      </w:rPr>
+    </w:lvl>
+    <w:lvl w:ilvl="8" w:tentative="1">
+      <w:start w:val="1"/>
+      <w:numFmt w:val="bullet"/>
+      <w:lvlText w:val=""/>
+      <w:lvlJc w:val="left"/>
+      <w:pPr>
+        <w:tabs>
+          <w:tab w:val="num" w:pos="6480"/>
+        </w:tabs>
+        <w:ind w:left="6480" w:hanging="360"/>
+      </w:pPr>
+      <w:rPr>
+        <w:rFonts w:ascii="Wingdings" w:hAnsi="Wingdings" w:hint="default"/>
+        <w:sz w:val="20"/>
+      </w:rPr>
+    </w:lvl>
+  </w:abstractNum>
+  <w:abstractNum w:abstractNumId="22" w15:restartNumberingAfterBreak="0">
+    <w:nsid w:val="70553CF7"/>
+    <w:multiLevelType w:val="multilevel"/>
+    <w:tmpl w:val="2D72F4E2"/>
+    <w:lvl w:ilvl="0">
+      <w:start w:val="1"/>
+      <w:numFmt w:val="bullet"/>
+      <w:lvlText w:val=""/>
+      <w:lvlJc w:val="left"/>
+      <w:pPr>
+        <w:tabs>
+          <w:tab w:val="num" w:pos="720"/>
+        </w:tabs>
+        <w:ind w:left="720" w:hanging="360"/>
+      </w:pPr>
+      <w:rPr>
+        <w:rFonts w:ascii="Symbol" w:hAnsi="Symbol" w:hint="default"/>
+        <w:sz w:val="20"/>
+      </w:rPr>
+    </w:lvl>
+    <w:lvl w:ilvl="1" w:tentative="1">
+      <w:start w:val="1"/>
+      <w:numFmt w:val="bullet"/>
+      <w:lvlText w:val="o"/>
+      <w:lvlJc w:val="left"/>
+      <w:pPr>
+        <w:tabs>
+          <w:tab w:val="num" w:pos="1440"/>
+        </w:tabs>
+        <w:ind w:left="1440" w:hanging="360"/>
+      </w:pPr>
+      <w:rPr>
+        <w:rFonts w:ascii="Courier New" w:hAnsi="Courier New" w:hint="default"/>
+        <w:sz w:val="20"/>
+      </w:rPr>
+    </w:lvl>
+    <w:lvl w:ilvl="2" w:tentative="1">
+      <w:start w:val="1"/>
+      <w:numFmt w:val="bullet"/>
+      <w:lvlText w:val=""/>
+      <w:lvlJc w:val="left"/>
+      <w:pPr>
+        <w:tabs>
+          <w:tab w:val="num" w:pos="2160"/>
+        </w:tabs>
+        <w:ind w:left="2160" w:hanging="360"/>
+      </w:pPr>
+      <w:rPr>
+        <w:rFonts w:ascii="Wingdings" w:hAnsi="Wingdings" w:hint="default"/>
+        <w:sz w:val="20"/>
+      </w:rPr>
+    </w:lvl>
+    <w:lvl w:ilvl="3" w:tentative="1">
+      <w:start w:val="1"/>
+      <w:numFmt w:val="bullet"/>
+      <w:lvlText w:val=""/>
+      <w:lvlJc w:val="left"/>
+      <w:pPr>
+        <w:tabs>
+          <w:tab w:val="num" w:pos="2880"/>
+        </w:tabs>
+        <w:ind w:left="2880" w:hanging="360"/>
+      </w:pPr>
+      <w:rPr>
+        <w:rFonts w:ascii="Wingdings" w:hAnsi="Wingdings" w:hint="default"/>
+        <w:sz w:val="20"/>
+      </w:rPr>
+    </w:lvl>
+    <w:lvl w:ilvl="4" w:tentative="1">
+      <w:start w:val="1"/>
+      <w:numFmt w:val="bullet"/>
+      <w:lvlText w:val=""/>
+      <w:lvlJc w:val="left"/>
+      <w:pPr>
+        <w:tabs>
+          <w:tab w:val="num" w:pos="3600"/>
+        </w:tabs>
+        <w:ind w:left="3600" w:hanging="360"/>
+      </w:pPr>
+      <w:rPr>
+        <w:rFonts w:ascii="Wingdings" w:hAnsi="Wingdings" w:hint="default"/>
+        <w:sz w:val="20"/>
+      </w:rPr>
+    </w:lvl>
+    <w:lvl w:ilvl="5" w:tentative="1">
+      <w:start w:val="1"/>
+      <w:numFmt w:val="bullet"/>
+      <w:lvlText w:val=""/>
+      <w:lvlJc w:val="left"/>
+      <w:pPr>
+        <w:tabs>
+          <w:tab w:val="num" w:pos="4320"/>
+        </w:tabs>
+        <w:ind w:left="4320" w:hanging="360"/>
+      </w:pPr>
+      <w:rPr>
+        <w:rFonts w:ascii="Wingdings" w:hAnsi="Wingdings" w:hint="default"/>
+        <w:sz w:val="20"/>
+      </w:rPr>
+    </w:lvl>
+    <w:lvl w:ilvl="6" w:tentative="1">
+      <w:start w:val="1"/>
+      <w:numFmt w:val="bullet"/>
+      <w:lvlText w:val=""/>
+      <w:lvlJc w:val="left"/>
+      <w:pPr>
+        <w:tabs>
+          <w:tab w:val="num" w:pos="5040"/>
+        </w:tabs>
+        <w:ind w:left="5040" w:hanging="360"/>
+      </w:pPr>
+      <w:rPr>
+        <w:rFonts w:ascii="Wingdings" w:hAnsi="Wingdings" w:hint="default"/>
+        <w:sz w:val="20"/>
+      </w:rPr>
+    </w:lvl>
+    <w:lvl w:ilvl="7" w:tentative="1">
+      <w:start w:val="1"/>
+      <w:numFmt w:val="bullet"/>
+      <w:lvlText w:val=""/>
+      <w:lvlJc w:val="left"/>
+      <w:pPr>
+        <w:tabs>
+          <w:tab w:val="num" w:pos="5760"/>
+        </w:tabs>
+        <w:ind w:left="5760" w:hanging="360"/>
+      </w:pPr>
+      <w:rPr>
+        <w:rFonts w:ascii="Wingdings" w:hAnsi="Wingdings" w:hint="default"/>
+        <w:sz w:val="20"/>
+      </w:rPr>
+    </w:lvl>
+    <w:lvl w:ilvl="8" w:tentative="1">
+      <w:start w:val="1"/>
+      <w:numFmt w:val="bullet"/>
+      <w:lvlText w:val=""/>
+      <w:lvlJc w:val="left"/>
+      <w:pPr>
+        <w:tabs>
+          <w:tab w:val="num" w:pos="6480"/>
+        </w:tabs>
+        <w:ind w:left="6480" w:hanging="360"/>
+      </w:pPr>
+      <w:rPr>
+        <w:rFonts w:ascii="Wingdings" w:hAnsi="Wingdings" w:hint="default"/>
+        <w:sz w:val="20"/>
+      </w:rPr>
+    </w:lvl>
+  </w:abstractNum>
+  <w:abstractNum w:abstractNumId="23" w15:restartNumberingAfterBreak="0">
+    <w:nsid w:val="70BA5596"/>
+    <w:multiLevelType w:val="hybridMultilevel"/>
+    <w:tmpl w:val="669AB0CE"/>
+    <w:lvl w:ilvl="0" w:tplc="04090001">
+      <w:start w:val="1"/>
+      <w:numFmt w:val="bullet"/>
+      <w:lvlText w:val=""/>
+      <w:lvlJc w:val="left"/>
+      <w:pPr>
+        <w:ind w:left="720" w:hanging="360"/>
+      </w:pPr>
+      <w:rPr>
+        <w:rFonts w:ascii="Symbol" w:hAnsi="Symbol" w:hint="default"/>
+      </w:rPr>
+    </w:lvl>
+    <w:lvl w:ilvl="1" w:tplc="04090003" w:tentative="1">
+      <w:start w:val="1"/>
+      <w:numFmt w:val="bullet"/>
+      <w:lvlText w:val="o"/>
+      <w:lvlJc w:val="left"/>
+      <w:pPr>
+        <w:ind w:left="1440" w:hanging="360"/>
+      </w:pPr>
+      <w:rPr>
+        <w:rFonts w:ascii="Courier New" w:hAnsi="Courier New" w:cs="Courier New" w:hint="default"/>
+      </w:rPr>
+    </w:lvl>
+    <w:lvl w:ilvl="2" w:tplc="04090005" w:tentative="1">
+      <w:start w:val="1"/>
+      <w:numFmt w:val="bullet"/>
+      <w:lvlText w:val=""/>
+      <w:lvlJc w:val="left"/>
+      <w:pPr>
+        <w:ind w:left="2160" w:hanging="360"/>
+      </w:pPr>
+      <w:rPr>
+        <w:rFonts w:ascii="Wingdings" w:hAnsi="Wingdings" w:hint="default"/>
+      </w:rPr>
+    </w:lvl>
+    <w:lvl w:ilvl="3" w:tplc="04090001" w:tentative="1">
+      <w:start w:val="1"/>
+      <w:numFmt w:val="bullet"/>
+      <w:lvlText w:val=""/>
+      <w:lvlJc w:val="left"/>
+      <w:pPr>
+        <w:ind w:left="2880" w:hanging="360"/>
+      </w:pPr>
+      <w:rPr>
+        <w:rFonts w:ascii="Symbol" w:hAnsi="Symbol" w:hint="default"/>
+      </w:rPr>
+    </w:lvl>
+    <w:lvl w:ilvl="4" w:tplc="04090003" w:tentative="1">
+      <w:start w:val="1"/>
+      <w:numFmt w:val="bullet"/>
+      <w:lvlText w:val="o"/>
+      <w:lvlJc w:val="left"/>
+      <w:pPr>
+        <w:ind w:left="3600" w:hanging="360"/>
+      </w:pPr>
+      <w:rPr>
+        <w:rFonts w:ascii="Courier New" w:hAnsi="Courier New" w:cs="Courier New" w:hint="default"/>
+      </w:rPr>
+    </w:lvl>
+    <w:lvl w:ilvl="5" w:tplc="04090005" w:tentative="1">
+      <w:start w:val="1"/>
+      <w:numFmt w:val="bullet"/>
+      <w:lvlText w:val=""/>
+      <w:lvlJc w:val="left"/>
+      <w:pPr>
+        <w:ind w:left="4320" w:hanging="360"/>
+      </w:pPr>
+      <w:rPr>
+        <w:rFonts w:ascii="Wingdings" w:hAnsi="Wingdings" w:hint="default"/>
+      </w:rPr>
+    </w:lvl>
+    <w:lvl w:ilvl="6" w:tplc="04090001" w:tentative="1">
+      <w:start w:val="1"/>
+      <w:numFmt w:val="bullet"/>
+      <w:lvlText w:val=""/>
+      <w:lvlJc w:val="left"/>
+      <w:pPr>
+        <w:ind w:left="5040" w:hanging="360"/>
+      </w:pPr>
+      <w:rPr>
+        <w:rFonts w:ascii="Symbol" w:hAnsi="Symbol" w:hint="default"/>
+      </w:rPr>
+    </w:lvl>
+    <w:lvl w:ilvl="7" w:tplc="04090003" w:tentative="1">
+      <w:start w:val="1"/>
+      <w:numFmt w:val="bullet"/>
+      <w:lvlText w:val="o"/>
+      <w:lvlJc w:val="left"/>
+      <w:pPr>
+        <w:ind w:left="5760" w:hanging="360"/>
+      </w:pPr>
+      <w:rPr>
+        <w:rFonts w:ascii="Courier New" w:hAnsi="Courier New" w:cs="Courier New" w:hint="default"/>
+      </w:rPr>
+    </w:lvl>
+    <w:lvl w:ilvl="8" w:tplc="04090005" w:tentative="1">
+      <w:start w:val="1"/>
+      <w:numFmt w:val="bullet"/>
+      <w:lvlText w:val=""/>
+      <w:lvlJc w:val="left"/>
+      <w:pPr>
+        <w:ind w:left="6480" w:hanging="360"/>
+      </w:pPr>
+      <w:rPr>
+        <w:rFonts w:ascii="Wingdings" w:hAnsi="Wingdings" w:hint="default"/>
+      </w:rPr>
+    </w:lvl>
+  </w:abstractNum>
+  <w:abstractNum w:abstractNumId="24" w15:restartNumberingAfterBreak="0">
     <w:nsid w:val="77177063"/>
     <w:multiLevelType w:val="multilevel"/>
     <w:tmpl w:val="88687E22"/>
@@ -3836,55 +4849,79 @@
     </w:lvl>
   </w:abstractNum>
   <w:num w:numId="1">
+    <w:abstractNumId w:val="16"/>
+  </w:num>
+  <w:num w:numId="2">
+    <w:abstractNumId w:val="18"/>
+  </w:num>
+  <w:num w:numId="3">
     <w:abstractNumId w:val="11"/>
   </w:num>
-  <w:num w:numId="2">
-    <w:abstractNumId w:val="13"/>
+  <w:num w:numId="4">
+    <w:abstractNumId w:val="19"/>
   </w:num>
-  <w:num w:numId="3">
+  <w:num w:numId="5">
     <w:abstractNumId w:val="7"/>
   </w:num>
-  <w:num w:numId="4">
+  <w:num w:numId="6">
+    <w:abstractNumId w:val="12"/>
+  </w:num>
+  <w:num w:numId="7">
+    <w:abstractNumId w:val="9"/>
+  </w:num>
+  <w:num w:numId="8">
+    <w:abstractNumId w:val="17"/>
+  </w:num>
+  <w:num w:numId="9">
+    <w:abstractNumId w:val="3"/>
+  </w:num>
+  <w:num w:numId="10">
+    <w:abstractNumId w:val="15"/>
+  </w:num>
+  <w:num w:numId="11">
+    <w:abstractNumId w:val="24"/>
+  </w:num>
+  <w:num w:numId="12">
+    <w:abstractNumId w:val="10"/>
+  </w:num>
+  <w:num w:numId="13">
+    <w:abstractNumId w:val="5"/>
+  </w:num>
+  <w:num w:numId="14">
+    <w:abstractNumId w:val="2"/>
+  </w:num>
+  <w:num w:numId="15">
     <w:abstractNumId w:val="14"/>
   </w:num>
-  <w:num w:numId="5">
-    <w:abstractNumId w:val="4"/>
-  </w:num>
-  <w:num w:numId="6">
-    <w:abstractNumId w:val="8"/>
-  </w:num>
-  <w:num w:numId="7">
-    <w:abstractNumId w:val="5"/>
-  </w:num>
-  <w:num w:numId="8">
-    <w:abstractNumId w:val="12"/>
-  </w:num>
-  <w:num w:numId="9">
-    <w:abstractNumId w:val="2"/>
-  </w:num>
-  <w:num w:numId="10">
-    <w:abstractNumId w:val="10"/>
-  </w:num>
-  <w:num w:numId="11">
-    <w:abstractNumId w:val="16"/>
-  </w:num>
-  <w:num w:numId="12">
-    <w:abstractNumId w:val="6"/>
-  </w:num>
-  <w:num w:numId="13">
-    <w:abstractNumId w:val="3"/>
-  </w:num>
-  <w:num w:numId="14">
-    <w:abstractNumId w:val="1"/>
-  </w:num>
-  <w:num w:numId="15">
-    <w:abstractNumId w:val="9"/>
-  </w:num>
   <w:num w:numId="16">
-    <w:abstractNumId w:val="15"/>
+    <w:abstractNumId w:val="20"/>
   </w:num>
   <w:num w:numId="17">
     <w:abstractNumId w:val="0"/>
+  </w:num>
+  <w:num w:numId="18">
+    <w:abstractNumId w:val="13"/>
+  </w:num>
+  <w:num w:numId="19">
+    <w:abstractNumId w:val="22"/>
+  </w:num>
+  <w:num w:numId="20">
+    <w:abstractNumId w:val="4"/>
+  </w:num>
+  <w:num w:numId="21">
+    <w:abstractNumId w:val="21"/>
+  </w:num>
+  <w:num w:numId="22">
+    <w:abstractNumId w:val="6"/>
+  </w:num>
+  <w:num w:numId="23">
+    <w:abstractNumId w:val="23"/>
+  </w:num>
+  <w:num w:numId="24">
+    <w:abstractNumId w:val="1"/>
+  </w:num>
+  <w:num w:numId="25">
+    <w:abstractNumId w:val="8"/>
   </w:num>
   <w:numIdMacAtCleanup w:val="7"/>
 </w:numbering>
@@ -4613,6 +5650,17 @@
       <w:shd w:val="clear" w:color="auto" w:fill="E1DFDD"/>
     </w:rPr>
   </w:style>
+  <w:style w:type="paragraph" w:styleId="ListParagraph">
+    <w:name w:val="List Paragraph"/>
+    <w:basedOn w:val="Normal"/>
+    <w:uiPriority w:val="34"/>
+    <w:qFormat/>
+    <w:rsid w:val="00AD061A"/>
+    <w:pPr>
+      <w:ind w:left="720"/>
+      <w:contextualSpacing/>
+    </w:pPr>
+  </w:style>
 </w:styles>
 </file>
 

</xml_diff>